<commit_message>
Added new experience to resume
</commit_message>
<xml_diff>
--- a/ImmanuelSohResume.docx
+++ b/ImmanuelSohResume.docx
@@ -8,15 +8,15 @@
         <w:jc w:val="center"/>
         <w:rPr>
           <w:rFonts w:asciiTheme="minorHAnsi" w:eastAsia="Courier New" w:hAnsiTheme="minorHAnsi" w:cs="Courier New"/>
-          <w:sz w:val="36"/>
-          <w:szCs w:val="36"/>
-        </w:rPr>
-      </w:pPr>
-      <w:r>
-        <w:rPr>
-          <w:rFonts w:asciiTheme="minorHAnsi" w:eastAsia="Courier New" w:hAnsiTheme="minorHAnsi" w:cs="Courier New"/>
-          <w:sz w:val="36"/>
-          <w:szCs w:val="36"/>
+          <w:sz w:val="28"/>
+          <w:szCs w:val="28"/>
+        </w:rPr>
+      </w:pPr>
+      <w:r>
+        <w:rPr>
+          <w:rFonts w:asciiTheme="minorHAnsi" w:eastAsia="Courier New" w:hAnsiTheme="minorHAnsi" w:cs="Courier New"/>
+          <w:sz w:val="28"/>
+          <w:szCs w:val="28"/>
         </w:rPr>
         <w:t>Immanuel Soh</w:t>
       </w:r>
@@ -26,129 +26,113 @@
         <w:jc w:val="center"/>
         <w:rPr>
           <w:rFonts w:asciiTheme="minorHAnsi" w:eastAsia="Courier New" w:hAnsiTheme="minorHAnsi" w:cs="Courier New"/>
+          <w:sz w:val="20"/>
+          <w:szCs w:val="20"/>
+        </w:rPr>
+      </w:pPr>
+      <w:r>
+        <w:rPr>
+          <w:rFonts w:asciiTheme="minorHAnsi" w:eastAsia="Courier New" w:hAnsiTheme="minorHAnsi" w:cs="Courier New"/>
+          <w:sz w:val="20"/>
+          <w:szCs w:val="20"/>
+        </w:rPr>
+        <w:t>Phone: (531)-910-9821 | Email: immanuelbsoh@gmail.com</w:t>
+      </w:r>
+    </w:p>
+    <w:p>
+      <w:pPr>
+        <w:jc w:val="center"/>
+        <w:rPr>
+          <w:rFonts w:asciiTheme="minorHAnsi" w:eastAsia="Courier New" w:hAnsiTheme="minorHAnsi" w:cs="Courier New"/>
+          <w:sz w:val="20"/>
+          <w:szCs w:val="20"/>
+        </w:rPr>
+      </w:pPr>
+      <w:r>
+        <w:rPr>
+          <w:rFonts w:asciiTheme="minorHAnsi" w:eastAsia="Courier New" w:hAnsiTheme="minorHAnsi" w:cs="Courier New"/>
+          <w:sz w:val="20"/>
+          <w:szCs w:val="20"/>
+        </w:rPr>
+        <w:t>Omaha, N</w:t>
+      </w:r>
+      <w:r>
+        <w:rPr>
+          <w:rFonts w:asciiTheme="minorHAnsi" w:eastAsia="Courier New" w:hAnsiTheme="minorHAnsi" w:cs="Courier New"/>
+          <w:sz w:val="20"/>
+          <w:szCs w:val="20"/>
+        </w:rPr>
+        <w:t>E | www.linkedin.com/in/immanuelsoh</w:t>
+      </w:r>
+    </w:p>
+    <w:p>
+      <w:pPr>
+        <w:rPr>
+          <w:rFonts w:asciiTheme="minorHAnsi" w:eastAsia="Courier New" w:hAnsiTheme="minorHAnsi" w:cs="Courier New"/>
+          <w:sz w:val="20"/>
+          <w:szCs w:val="20"/>
+        </w:rPr>
+      </w:pPr>
+      <w:r>
+        <w:rPr>
+          <w:rFonts w:asciiTheme="minorHAnsi" w:eastAsia="Courier New" w:hAnsiTheme="minorHAnsi" w:cs="Courier New"/>
           <w:sz w:val="24"/>
           <w:szCs w:val="24"/>
         </w:rPr>
-      </w:pPr>
-      <w:r>
+        <w:t xml:space="preserve">                 </w:t>
+      </w:r>
+    </w:p>
+    <w:p>
+      <w:pPr>
+        <w:jc w:val="center"/>
         <w:rPr>
           <w:rFonts w:asciiTheme="minorHAnsi" w:eastAsia="Courier New" w:hAnsiTheme="minorHAnsi" w:cs="Courier New"/>
           <w:sz w:val="24"/>
           <w:szCs w:val="24"/>
         </w:rPr>
-        <w:t>Phone: (531)-910-9821 | Email: immanuelbsoh@gmail.com</w:t>
+      </w:pPr>
+      <w:r>
+        <w:rPr>
+          <w:rFonts w:asciiTheme="minorHAnsi" w:eastAsia="Courier New" w:hAnsiTheme="minorHAnsi" w:cs="Courier New"/>
+          <w:sz w:val="24"/>
+          <w:szCs w:val="24"/>
+        </w:rPr>
+        <w:t>Education</w:t>
       </w:r>
     </w:p>
     <w:p>
       <w:pPr>
-        <w:jc w:val="center"/>
-        <w:rPr>
-          <w:rFonts w:asciiTheme="minorHAnsi" w:eastAsia="Courier New" w:hAnsiTheme="minorHAnsi" w:cs="Courier New"/>
-          <w:sz w:val="24"/>
-          <w:szCs w:val="24"/>
-        </w:rPr>
-      </w:pPr>
-      <w:r>
-        <w:rPr>
-          <w:rFonts w:asciiTheme="minorHAnsi" w:eastAsia="Courier New" w:hAnsiTheme="minorHAnsi" w:cs="Courier New"/>
-          <w:sz w:val="24"/>
-          <w:szCs w:val="24"/>
-        </w:rPr>
-        <w:t>Omaha, N</w:t>
-      </w:r>
-      <w:r>
-        <w:rPr>
-          <w:rFonts w:asciiTheme="minorHAnsi" w:eastAsia="Courier New" w:hAnsiTheme="minorHAnsi" w:cs="Courier New"/>
-          <w:sz w:val="24"/>
-          <w:szCs w:val="24"/>
-        </w:rPr>
-        <w:t xml:space="preserve">E | </w:t>
-      </w:r>
-      <w:r>
-        <w:rPr>
-          <w:rFonts w:asciiTheme="minorHAnsi" w:eastAsia="Courier New" w:hAnsiTheme="minorHAnsi" w:cs="Courier New"/>
-          <w:sz w:val="24"/>
-          <w:szCs w:val="24"/>
-        </w:rPr>
-        <w:t>www.linkedin.com/in/immanuelsoh</w:t>
+        <w:rPr>
+          <w:rFonts w:asciiTheme="minorHAnsi" w:eastAsia="Courier New" w:hAnsiTheme="minorHAnsi" w:cs="Courier New"/>
+          <w:sz w:val="20"/>
+          <w:szCs w:val="20"/>
+        </w:rPr>
+      </w:pPr>
+      <w:r>
+        <w:rPr>
+          <w:rFonts w:asciiTheme="minorHAnsi" w:eastAsia="Courier New" w:hAnsiTheme="minorHAnsi" w:cs="Courier New"/>
+          <w:b/>
+          <w:bCs/>
+          <w:sz w:val="20"/>
+          <w:szCs w:val="20"/>
+        </w:rPr>
+        <w:t>University of Nebraska-Lincoln</w:t>
+      </w:r>
+      <w:r>
+        <w:rPr>
+          <w:rFonts w:asciiTheme="minorHAnsi" w:eastAsia="Courier New" w:hAnsiTheme="minorHAnsi" w:cs="Courier New"/>
+          <w:sz w:val="20"/>
+          <w:szCs w:val="20"/>
+        </w:rPr>
+        <w:t>, Lincoln, NE</w:t>
       </w:r>
     </w:p>
     <w:p>
       <w:pPr>
         <w:rPr>
           <w:rFonts w:asciiTheme="minorHAnsi" w:eastAsia="Courier New" w:hAnsiTheme="minorHAnsi" w:cs="Courier New"/>
-          <w:sz w:val="32"/>
-          <w:szCs w:val="32"/>
-        </w:rPr>
-      </w:pPr>
-      <w:r>
-        <w:rPr>
-          <w:rFonts w:asciiTheme="minorHAnsi" w:eastAsia="Courier New" w:hAnsiTheme="minorHAnsi" w:cs="Courier New"/>
-          <w:sz w:val="32"/>
-          <w:szCs w:val="32"/>
-        </w:rPr>
-        <w:t xml:space="preserve">                 </w:t>
-      </w:r>
-    </w:p>
-    <w:p>
-      <w:pPr>
-        <w:jc w:val="center"/>
-        <w:rPr>
-          <w:rFonts w:asciiTheme="minorHAnsi" w:eastAsia="Courier New" w:hAnsiTheme="minorHAnsi" w:cs="Courier New"/>
-          <w:sz w:val="32"/>
-          <w:szCs w:val="32"/>
-        </w:rPr>
-      </w:pPr>
-      <w:r>
-        <w:rPr>
-          <w:rFonts w:asciiTheme="minorHAnsi" w:eastAsia="Courier New" w:hAnsiTheme="minorHAnsi" w:cs="Courier New"/>
-          <w:sz w:val="32"/>
-          <w:szCs w:val="32"/>
-        </w:rPr>
-        <w:t>Education</w:t>
-      </w:r>
-    </w:p>
-    <w:p>
-      <w:pPr>
-        <w:rPr>
-          <w:rFonts w:asciiTheme="minorHAnsi" w:eastAsia="Courier New" w:hAnsiTheme="minorHAnsi" w:cs="Courier New"/>
-          <w:sz w:val="24"/>
-          <w:szCs w:val="24"/>
-        </w:rPr>
-      </w:pPr>
-      <w:r>
-        <w:rPr>
-          <w:rFonts w:asciiTheme="minorHAnsi" w:eastAsia="Courier New" w:hAnsiTheme="minorHAnsi" w:cs="Courier New"/>
-          <w:b/>
-          <w:bCs/>
-          <w:sz w:val="24"/>
-          <w:szCs w:val="24"/>
-        </w:rPr>
-        <w:t>University of Nebraska-Lincoln</w:t>
-      </w:r>
-      <w:r>
-        <w:rPr>
-          <w:rFonts w:asciiTheme="minorHAnsi" w:eastAsia="Courier New" w:hAnsiTheme="minorHAnsi" w:cs="Courier New"/>
-          <w:sz w:val="24"/>
-          <w:szCs w:val="24"/>
-        </w:rPr>
-        <w:t xml:space="preserve">, </w:t>
-      </w:r>
-      <w:r>
-        <w:rPr>
-          <w:rFonts w:asciiTheme="minorHAnsi" w:eastAsia="Courier New" w:hAnsiTheme="minorHAnsi" w:cs="Courier New"/>
-          <w:sz w:val="24"/>
-          <w:szCs w:val="24"/>
-        </w:rPr>
-        <w:t>Lincoln, NE</w:t>
-      </w:r>
-    </w:p>
-    <w:p>
-      <w:pPr>
-        <w:rPr>
-          <w:rFonts w:asciiTheme="minorHAnsi" w:eastAsia="Courier New" w:hAnsiTheme="minorHAnsi" w:cs="Courier New"/>
-          <w:sz w:val="24"/>
-          <w:szCs w:val="24"/>
+          <w:sz w:val="20"/>
+          <w:szCs w:val="20"/>
         </w:rPr>
       </w:pPr>
       <w:r>
@@ -156,96 +140,113 @@
           <w:rFonts w:asciiTheme="minorHAnsi" w:eastAsia="Courier New" w:hAnsiTheme="minorHAnsi" w:cs="Courier New"/>
           <w:i/>
           <w:iCs/>
-          <w:sz w:val="24"/>
-          <w:szCs w:val="24"/>
+          <w:sz w:val="20"/>
+          <w:szCs w:val="20"/>
         </w:rPr>
         <w:t>Bachelor of Science in Computer Science</w:t>
       </w:r>
       <w:r>
         <w:rPr>
           <w:rFonts w:asciiTheme="minorHAnsi" w:eastAsia="Courier New" w:hAnsiTheme="minorHAnsi" w:cs="Courier New"/>
-          <w:sz w:val="24"/>
-          <w:szCs w:val="24"/>
+          <w:sz w:val="20"/>
+          <w:szCs w:val="20"/>
         </w:rPr>
         <w:t xml:space="preserve">  </w:t>
       </w:r>
       <w:r>
         <w:rPr>
           <w:rFonts w:asciiTheme="minorHAnsi" w:eastAsia="Courier New" w:hAnsiTheme="minorHAnsi" w:cs="Courier New"/>
-          <w:sz w:val="24"/>
-          <w:szCs w:val="24"/>
+          <w:sz w:val="20"/>
+          <w:szCs w:val="20"/>
         </w:rPr>
         <w:t xml:space="preserve"> </w:t>
       </w:r>
       <w:r>
         <w:rPr>
           <w:rFonts w:asciiTheme="minorHAnsi" w:eastAsia="Courier New" w:hAnsiTheme="minorHAnsi" w:cs="Courier New"/>
-          <w:sz w:val="24"/>
-          <w:szCs w:val="24"/>
+          <w:sz w:val="20"/>
+          <w:szCs w:val="20"/>
         </w:rPr>
         <w:tab/>
       </w:r>
       <w:r>
         <w:rPr>
           <w:rFonts w:asciiTheme="minorHAnsi" w:eastAsia="Courier New" w:hAnsiTheme="minorHAnsi" w:cs="Courier New"/>
-          <w:sz w:val="24"/>
-          <w:szCs w:val="24"/>
+          <w:sz w:val="20"/>
+          <w:szCs w:val="20"/>
         </w:rPr>
         <w:tab/>
       </w:r>
       <w:r>
         <w:rPr>
           <w:rFonts w:asciiTheme="minorHAnsi" w:eastAsia="Courier New" w:hAnsiTheme="minorHAnsi" w:cs="Courier New"/>
-          <w:sz w:val="24"/>
-          <w:szCs w:val="24"/>
+          <w:sz w:val="20"/>
+          <w:szCs w:val="20"/>
         </w:rPr>
         <w:tab/>
       </w:r>
       <w:r>
         <w:rPr>
           <w:rFonts w:asciiTheme="minorHAnsi" w:eastAsia="Courier New" w:hAnsiTheme="minorHAnsi" w:cs="Courier New"/>
-          <w:sz w:val="24"/>
-          <w:szCs w:val="24"/>
+          <w:sz w:val="20"/>
+          <w:szCs w:val="20"/>
         </w:rPr>
         <w:tab/>
       </w:r>
       <w:r>
         <w:rPr>
           <w:rFonts w:asciiTheme="minorHAnsi" w:eastAsia="Courier New" w:hAnsiTheme="minorHAnsi" w:cs="Courier New"/>
-          <w:sz w:val="24"/>
-          <w:szCs w:val="24"/>
+          <w:sz w:val="20"/>
+          <w:szCs w:val="20"/>
         </w:rPr>
         <w:tab/>
       </w:r>
       <w:r>
         <w:rPr>
           <w:rFonts w:asciiTheme="minorHAnsi" w:eastAsia="Courier New" w:hAnsiTheme="minorHAnsi" w:cs="Courier New"/>
-          <w:sz w:val="24"/>
-          <w:szCs w:val="24"/>
+          <w:sz w:val="20"/>
+          <w:szCs w:val="20"/>
         </w:rPr>
         <w:tab/>
       </w:r>
       <w:r>
         <w:rPr>
           <w:rFonts w:asciiTheme="minorHAnsi" w:eastAsia="Courier New" w:hAnsiTheme="minorHAnsi" w:cs="Courier New"/>
-          <w:sz w:val="24"/>
-          <w:szCs w:val="24"/>
+          <w:sz w:val="20"/>
+          <w:szCs w:val="20"/>
         </w:rPr>
         <w:t xml:space="preserve"> </w:t>
       </w:r>
       <w:r>
         <w:rPr>
           <w:rFonts w:asciiTheme="minorHAnsi" w:eastAsia="Courier New" w:hAnsiTheme="minorHAnsi" w:cs="Courier New"/>
-          <w:sz w:val="24"/>
-          <w:szCs w:val="24"/>
-        </w:rPr>
+          <w:sz w:val="20"/>
+          <w:szCs w:val="20"/>
+        </w:rPr>
+        <w:t xml:space="preserve">  </w:t>
+      </w:r>
+      <w:r>
+        <w:rPr>
+          <w:rFonts w:asciiTheme="minorHAnsi" w:eastAsia="Courier New" w:hAnsiTheme="minorHAnsi" w:cs="Courier New"/>
+          <w:sz w:val="20"/>
+          <w:szCs w:val="20"/>
+        </w:rPr>
+        <w:tab/>
         <w:t xml:space="preserve">      </w:t>
       </w:r>
       <w:r>
         <w:rPr>
           <w:rFonts w:asciiTheme="minorHAnsi" w:eastAsia="Courier New" w:hAnsiTheme="minorHAnsi" w:cs="Courier New"/>
-          <w:sz w:val="24"/>
-          <w:szCs w:val="24"/>
+          <w:sz w:val="20"/>
+          <w:szCs w:val="20"/>
+        </w:rPr>
+        <w:t xml:space="preserve">    </w:t>
+      </w:r>
+      <w:r>
+        <w:rPr>
+          <w:rFonts w:asciiTheme="minorHAnsi" w:eastAsia="Courier New" w:hAnsiTheme="minorHAnsi" w:cs="Courier New"/>
+          <w:sz w:val="20"/>
+          <w:szCs w:val="20"/>
         </w:rPr>
         <w:t>May 2027</w:t>
       </w:r>
@@ -259,47 +260,47 @@
         </w:numPr>
         <w:rPr>
           <w:rFonts w:asciiTheme="minorHAnsi" w:eastAsia="Courier New" w:hAnsiTheme="minorHAnsi" w:cs="Courier New"/>
-          <w:sz w:val="24"/>
-          <w:szCs w:val="24"/>
-        </w:rPr>
-      </w:pPr>
-      <w:r>
-        <w:rPr>
-          <w:rFonts w:asciiTheme="minorHAnsi" w:eastAsia="Courier New" w:hAnsiTheme="minorHAnsi" w:cs="Courier New"/>
-          <w:sz w:val="24"/>
-          <w:szCs w:val="24"/>
+          <w:sz w:val="20"/>
+          <w:szCs w:val="20"/>
+        </w:rPr>
+      </w:pPr>
+      <w:r>
+        <w:rPr>
+          <w:rFonts w:asciiTheme="minorHAnsi" w:eastAsia="Courier New" w:hAnsiTheme="minorHAnsi" w:cs="Courier New"/>
+          <w:sz w:val="20"/>
+          <w:szCs w:val="20"/>
         </w:rPr>
         <w:t xml:space="preserve">GPA: </w:t>
       </w:r>
       <w:r>
         <w:rPr>
           <w:rFonts w:asciiTheme="minorHAnsi" w:eastAsia="Courier New" w:hAnsiTheme="minorHAnsi" w:cs="Courier New"/>
-          <w:sz w:val="24"/>
-          <w:szCs w:val="24"/>
+          <w:sz w:val="20"/>
+          <w:szCs w:val="20"/>
         </w:rPr>
         <w:t>3.</w:t>
       </w:r>
       <w:r>
         <w:rPr>
           <w:rFonts w:asciiTheme="minorHAnsi" w:eastAsia="Courier New" w:hAnsiTheme="minorHAnsi" w:cs="Courier New"/>
-          <w:sz w:val="24"/>
-          <w:szCs w:val="24"/>
+          <w:sz w:val="20"/>
+          <w:szCs w:val="20"/>
         </w:rPr>
         <w:t>8</w:t>
       </w:r>
       <w:r>
         <w:rPr>
           <w:rFonts w:asciiTheme="minorHAnsi" w:eastAsia="Courier New" w:hAnsiTheme="minorHAnsi" w:cs="Courier New"/>
-          <w:sz w:val="24"/>
-          <w:szCs w:val="24"/>
+          <w:sz w:val="20"/>
+          <w:szCs w:val="20"/>
         </w:rPr>
         <w:t>7</w:t>
       </w:r>
       <w:r>
         <w:rPr>
           <w:rFonts w:asciiTheme="minorHAnsi" w:eastAsia="Courier New" w:hAnsiTheme="minorHAnsi" w:cs="Courier New"/>
-          <w:sz w:val="24"/>
-          <w:szCs w:val="24"/>
+          <w:sz w:val="20"/>
+          <w:szCs w:val="20"/>
         </w:rPr>
         <w:t>/4.0</w:t>
       </w:r>
@@ -313,39 +314,39 @@
         </w:numPr>
         <w:rPr>
           <w:rFonts w:asciiTheme="minorHAnsi" w:eastAsia="Courier New" w:hAnsiTheme="minorHAnsi" w:cs="Courier New"/>
-          <w:sz w:val="24"/>
-          <w:szCs w:val="24"/>
-        </w:rPr>
-      </w:pPr>
-      <w:r>
-        <w:rPr>
-          <w:rFonts w:asciiTheme="minorHAnsi" w:eastAsia="Courier New" w:hAnsiTheme="minorHAnsi" w:cs="Courier New"/>
-          <w:sz w:val="24"/>
-          <w:szCs w:val="24"/>
+          <w:sz w:val="20"/>
+          <w:szCs w:val="20"/>
+        </w:rPr>
+      </w:pPr>
+      <w:r>
+        <w:rPr>
+          <w:rFonts w:asciiTheme="minorHAnsi" w:eastAsia="Courier New" w:hAnsiTheme="minorHAnsi" w:cs="Courier New"/>
+          <w:sz w:val="20"/>
+          <w:szCs w:val="20"/>
         </w:rPr>
         <w:t>Relevant Coursework: Honors Computer Science</w:t>
       </w:r>
       <w:r>
         <w:rPr>
           <w:rFonts w:asciiTheme="minorHAnsi" w:eastAsia="Courier New" w:hAnsiTheme="minorHAnsi" w:cs="Courier New"/>
-          <w:sz w:val="24"/>
-          <w:szCs w:val="24"/>
+          <w:sz w:val="20"/>
+          <w:szCs w:val="20"/>
         </w:rPr>
         <w:t xml:space="preserve"> I &amp; II</w:t>
       </w:r>
       <w:r>
         <w:rPr>
           <w:rFonts w:asciiTheme="minorHAnsi" w:eastAsia="Courier New" w:hAnsiTheme="minorHAnsi" w:cs="Courier New"/>
-          <w:sz w:val="24"/>
-          <w:szCs w:val="24"/>
+          <w:sz w:val="20"/>
+          <w:szCs w:val="20"/>
         </w:rPr>
         <w:t>, Discrete Math</w:t>
       </w:r>
       <w:r>
         <w:rPr>
           <w:rFonts w:asciiTheme="minorHAnsi" w:eastAsia="Courier New" w:hAnsiTheme="minorHAnsi" w:cs="Courier New"/>
-          <w:sz w:val="24"/>
-          <w:szCs w:val="24"/>
+          <w:sz w:val="20"/>
+          <w:szCs w:val="20"/>
         </w:rPr>
         <w:t>, Honors Data Structures and Algorithms, Calculus I &amp; II</w:t>
       </w:r>
@@ -359,31 +360,31 @@
         </w:numPr>
         <w:rPr>
           <w:rFonts w:asciiTheme="minorHAnsi" w:eastAsia="Courier New" w:hAnsiTheme="minorHAnsi" w:cs="Courier New"/>
-          <w:sz w:val="24"/>
-          <w:szCs w:val="24"/>
-        </w:rPr>
-      </w:pPr>
-      <w:r>
-        <w:rPr>
-          <w:rFonts w:asciiTheme="minorHAnsi" w:eastAsia="Courier New" w:hAnsiTheme="minorHAnsi" w:cs="Courier New"/>
-          <w:sz w:val="24"/>
-          <w:szCs w:val="24"/>
+          <w:sz w:val="20"/>
+          <w:szCs w:val="20"/>
+        </w:rPr>
+      </w:pPr>
+      <w:r>
+        <w:rPr>
+          <w:rFonts w:asciiTheme="minorHAnsi" w:eastAsia="Courier New" w:hAnsiTheme="minorHAnsi" w:cs="Courier New"/>
+          <w:sz w:val="20"/>
+          <w:szCs w:val="20"/>
         </w:rPr>
         <w:t xml:space="preserve">Scholarships: UNL Regents Scholarship, </w:t>
       </w:r>
       <w:r>
         <w:rPr>
           <w:rFonts w:asciiTheme="minorHAnsi" w:eastAsia="Courier New" w:hAnsiTheme="minorHAnsi" w:cs="Courier New"/>
-          <w:sz w:val="24"/>
-          <w:szCs w:val="24"/>
+          <w:sz w:val="20"/>
+          <w:szCs w:val="20"/>
         </w:rPr>
         <w:t>Nebraska</w:t>
       </w:r>
       <w:r>
         <w:rPr>
           <w:rFonts w:asciiTheme="minorHAnsi" w:eastAsia="Courier New" w:hAnsiTheme="minorHAnsi" w:cs="Courier New"/>
-          <w:sz w:val="24"/>
-          <w:szCs w:val="24"/>
+          <w:sz w:val="20"/>
+          <w:szCs w:val="20"/>
         </w:rPr>
         <w:t xml:space="preserve"> Career Scholarship</w:t>
       </w:r>
@@ -397,6 +398,24 @@
         </w:numPr>
         <w:rPr>
           <w:rFonts w:asciiTheme="minorHAnsi" w:eastAsia="Courier New" w:hAnsiTheme="minorHAnsi" w:cs="Courier New"/>
+          <w:sz w:val="20"/>
+          <w:szCs w:val="20"/>
+        </w:rPr>
+      </w:pPr>
+      <w:r>
+        <w:rPr>
+          <w:rFonts w:asciiTheme="minorHAnsi" w:eastAsia="Courier New" w:hAnsiTheme="minorHAnsi" w:cs="Courier New"/>
+          <w:sz w:val="20"/>
+          <w:szCs w:val="20"/>
+        </w:rPr>
+        <w:t>University Honors Program, August 2023-Present</w:t>
+      </w:r>
+    </w:p>
+    <w:p>
+      <w:pPr>
+        <w:jc w:val="center"/>
+        <w:rPr>
+          <w:rFonts w:asciiTheme="minorHAnsi" w:eastAsia="Courier New" w:hAnsiTheme="minorHAnsi" w:cs="Courier New"/>
           <w:sz w:val="24"/>
           <w:szCs w:val="24"/>
         </w:rPr>
@@ -407,25 +426,35 @@
           <w:sz w:val="24"/>
           <w:szCs w:val="24"/>
         </w:rPr>
-        <w:t>University Honors Program, August 2023-Present</w:t>
+        <w:t>Experience</w:t>
       </w:r>
     </w:p>
     <w:p>
       <w:pPr>
-        <w:jc w:val="center"/>
-        <w:rPr>
-          <w:rFonts w:asciiTheme="minorHAnsi" w:eastAsia="Courier New" w:hAnsiTheme="minorHAnsi" w:cs="Courier New"/>
-          <w:sz w:val="32"/>
-          <w:szCs w:val="32"/>
-        </w:rPr>
-      </w:pPr>
-      <w:r>
-        <w:rPr>
-          <w:rFonts w:asciiTheme="minorHAnsi" w:eastAsia="Courier New" w:hAnsiTheme="minorHAnsi" w:cs="Courier New"/>
-          <w:sz w:val="32"/>
-          <w:szCs w:val="32"/>
-        </w:rPr>
-        <w:t>Experience</w:t>
+        <w:spacing w:line="240" w:lineRule="auto"/>
+        <w:rPr>
+          <w:rFonts w:asciiTheme="minorHAnsi" w:eastAsia="Courier New" w:hAnsiTheme="minorHAnsi" w:cs="Courier New"/>
+          <w:sz w:val="20"/>
+          <w:szCs w:val="20"/>
+        </w:rPr>
+      </w:pPr>
+      <w:r>
+        <w:rPr>
+          <w:rFonts w:asciiTheme="minorHAnsi" w:eastAsia="Courier New" w:hAnsiTheme="minorHAnsi" w:cs="Courier New"/>
+          <w:b/>
+          <w:bCs/>
+          <w:sz w:val="20"/>
+          <w:szCs w:val="20"/>
+        </w:rPr>
+        <w:t>University of Nebraska-Lincoln,</w:t>
+      </w:r>
+      <w:r>
+        <w:rPr>
+          <w:rFonts w:asciiTheme="minorHAnsi" w:eastAsia="Courier New" w:hAnsiTheme="minorHAnsi" w:cs="Courier New"/>
+          <w:sz w:val="20"/>
+          <w:szCs w:val="20"/>
+        </w:rPr>
+        <w:t xml:space="preserve"> Lincoln, NE</w:t>
       </w:r>
     </w:p>
     <w:p>
@@ -433,36 +462,8 @@
         <w:spacing w:line="240" w:lineRule="auto"/>
         <w:rPr>
           <w:rFonts w:asciiTheme="minorHAnsi" w:eastAsia="Courier New" w:hAnsiTheme="minorHAnsi" w:cs="Courier New"/>
-          <w:sz w:val="24"/>
-          <w:szCs w:val="24"/>
-        </w:rPr>
-      </w:pPr>
-      <w:r>
-        <w:rPr>
-          <w:rFonts w:asciiTheme="minorHAnsi" w:eastAsia="Courier New" w:hAnsiTheme="minorHAnsi" w:cs="Courier New"/>
-          <w:b/>
-          <w:bCs/>
-          <w:sz w:val="24"/>
-          <w:szCs w:val="24"/>
-        </w:rPr>
-        <w:t>University of Nebraska-Lincoln,</w:t>
-      </w:r>
-      <w:r>
-        <w:rPr>
-          <w:rFonts w:asciiTheme="minorHAnsi" w:eastAsia="Courier New" w:hAnsiTheme="minorHAnsi" w:cs="Courier New"/>
-          <w:sz w:val="24"/>
-          <w:szCs w:val="24"/>
-        </w:rPr>
-        <w:t xml:space="preserve"> Lincoln, NE</w:t>
-      </w:r>
-    </w:p>
-    <w:p>
-      <w:pPr>
-        <w:spacing w:line="240" w:lineRule="auto"/>
-        <w:rPr>
-          <w:rFonts w:asciiTheme="minorHAnsi" w:eastAsia="Courier New" w:hAnsiTheme="minorHAnsi" w:cs="Courier New"/>
-          <w:sz w:val="24"/>
-          <w:szCs w:val="24"/>
+          <w:sz w:val="20"/>
+          <w:szCs w:val="20"/>
         </w:rPr>
       </w:pPr>
       <w:r>
@@ -470,67 +471,99 @@
           <w:rFonts w:asciiTheme="minorHAnsi" w:eastAsia="Courier New" w:hAnsiTheme="minorHAnsi" w:cs="Courier New"/>
           <w:i/>
           <w:iCs/>
-          <w:sz w:val="24"/>
-          <w:szCs w:val="24"/>
+          <w:sz w:val="20"/>
+          <w:szCs w:val="20"/>
         </w:rPr>
         <w:t>Learning Assistant</w:t>
       </w:r>
       <w:r>
         <w:rPr>
           <w:rFonts w:asciiTheme="minorHAnsi" w:eastAsia="Courier New" w:hAnsiTheme="minorHAnsi" w:cs="Courier New"/>
-          <w:sz w:val="24"/>
-          <w:szCs w:val="24"/>
+          <w:sz w:val="20"/>
+          <w:szCs w:val="20"/>
         </w:rPr>
         <w:tab/>
       </w:r>
       <w:r>
         <w:rPr>
           <w:rFonts w:asciiTheme="minorHAnsi" w:eastAsia="Courier New" w:hAnsiTheme="minorHAnsi" w:cs="Courier New"/>
-          <w:sz w:val="24"/>
-          <w:szCs w:val="24"/>
+          <w:sz w:val="20"/>
+          <w:szCs w:val="20"/>
         </w:rPr>
         <w:tab/>
       </w:r>
       <w:r>
         <w:rPr>
           <w:rFonts w:asciiTheme="minorHAnsi" w:eastAsia="Courier New" w:hAnsiTheme="minorHAnsi" w:cs="Courier New"/>
-          <w:sz w:val="24"/>
-          <w:szCs w:val="24"/>
+          <w:sz w:val="20"/>
+          <w:szCs w:val="20"/>
         </w:rPr>
         <w:tab/>
       </w:r>
       <w:r>
         <w:rPr>
           <w:rFonts w:asciiTheme="minorHAnsi" w:eastAsia="Courier New" w:hAnsiTheme="minorHAnsi" w:cs="Courier New"/>
-          <w:sz w:val="24"/>
-          <w:szCs w:val="24"/>
+          <w:sz w:val="20"/>
+          <w:szCs w:val="20"/>
         </w:rPr>
         <w:tab/>
       </w:r>
       <w:r>
         <w:rPr>
           <w:rFonts w:asciiTheme="minorHAnsi" w:eastAsia="Courier New" w:hAnsiTheme="minorHAnsi" w:cs="Courier New"/>
-          <w:sz w:val="24"/>
-          <w:szCs w:val="24"/>
+          <w:sz w:val="20"/>
+          <w:szCs w:val="20"/>
         </w:rPr>
         <w:tab/>
       </w:r>
       <w:r>
         <w:rPr>
           <w:rFonts w:asciiTheme="minorHAnsi" w:eastAsia="Courier New" w:hAnsiTheme="minorHAnsi" w:cs="Courier New"/>
-          <w:sz w:val="24"/>
-          <w:szCs w:val="24"/>
+          <w:sz w:val="20"/>
+          <w:szCs w:val="20"/>
         </w:rPr>
         <w:tab/>
       </w:r>
       <w:r>
         <w:rPr>
           <w:rFonts w:asciiTheme="minorHAnsi" w:eastAsia="Courier New" w:hAnsiTheme="minorHAnsi" w:cs="Courier New"/>
-          <w:sz w:val="24"/>
-          <w:szCs w:val="24"/>
+          <w:sz w:val="20"/>
+          <w:szCs w:val="20"/>
         </w:rPr>
         <w:tab/>
-        <w:t xml:space="preserve">          August 2024 - Present</w:t>
+        <w:t xml:space="preserve">          </w:t>
+      </w:r>
+      <w:r>
+        <w:rPr>
+          <w:rFonts w:asciiTheme="minorHAnsi" w:eastAsia="Courier New" w:hAnsiTheme="minorHAnsi" w:cs="Courier New"/>
+          <w:sz w:val="20"/>
+          <w:szCs w:val="20"/>
+        </w:rPr>
+        <w:t xml:space="preserve">         </w:t>
+      </w:r>
+      <w:r>
+        <w:rPr>
+          <w:rFonts w:asciiTheme="minorHAnsi" w:eastAsia="Courier New" w:hAnsiTheme="minorHAnsi" w:cs="Courier New"/>
+          <w:sz w:val="20"/>
+          <w:szCs w:val="20"/>
+        </w:rPr>
+        <w:t xml:space="preserve">August 2024 </w:t>
+      </w:r>
+      <w:r>
+        <w:rPr>
+          <w:rFonts w:asciiTheme="minorHAnsi" w:eastAsia="Courier New" w:hAnsiTheme="minorHAnsi" w:cs="Courier New"/>
+          <w:sz w:val="20"/>
+          <w:szCs w:val="20"/>
+        </w:rPr>
+        <w:t>–</w:t>
+      </w:r>
+      <w:r>
+        <w:rPr>
+          <w:rFonts w:asciiTheme="minorHAnsi" w:eastAsia="Courier New" w:hAnsiTheme="minorHAnsi" w:cs="Courier New"/>
+          <w:sz w:val="20"/>
+          <w:szCs w:val="20"/>
+        </w:rPr>
+        <w:t xml:space="preserve"> Present</w:t>
       </w:r>
     </w:p>
     <w:p>
@@ -543,55 +576,55 @@
         <w:spacing w:line="240" w:lineRule="auto"/>
         <w:rPr>
           <w:rFonts w:asciiTheme="minorHAnsi" w:eastAsia="Courier New" w:hAnsiTheme="minorHAnsi" w:cs="Courier New"/>
-          <w:sz w:val="24"/>
-          <w:szCs w:val="24"/>
-        </w:rPr>
-      </w:pPr>
-      <w:r>
-        <w:rPr>
-          <w:rFonts w:asciiTheme="minorHAnsi" w:eastAsia="Courier New" w:hAnsiTheme="minorHAnsi" w:cs="Courier New"/>
-          <w:sz w:val="24"/>
-          <w:szCs w:val="24"/>
+          <w:sz w:val="20"/>
+          <w:szCs w:val="20"/>
+        </w:rPr>
+      </w:pPr>
+      <w:r>
+        <w:rPr>
+          <w:rFonts w:asciiTheme="minorHAnsi" w:eastAsia="Courier New" w:hAnsiTheme="minorHAnsi" w:cs="Courier New"/>
+          <w:sz w:val="20"/>
+          <w:szCs w:val="20"/>
         </w:rPr>
         <w:t>Facilitate weekly</w:t>
       </w:r>
       <w:r>
         <w:rPr>
           <w:rFonts w:asciiTheme="minorHAnsi" w:eastAsia="Courier New" w:hAnsiTheme="minorHAnsi" w:cs="Courier New"/>
-          <w:sz w:val="24"/>
-          <w:szCs w:val="24"/>
+          <w:sz w:val="20"/>
+          <w:szCs w:val="20"/>
         </w:rPr>
         <w:t xml:space="preserve"> Lab sections and </w:t>
       </w:r>
       <w:r>
         <w:rPr>
           <w:rFonts w:asciiTheme="minorHAnsi" w:eastAsia="Courier New" w:hAnsiTheme="minorHAnsi" w:cs="Courier New"/>
-          <w:sz w:val="24"/>
-          <w:szCs w:val="24"/>
+          <w:sz w:val="20"/>
+          <w:szCs w:val="20"/>
         </w:rPr>
         <w:t xml:space="preserve">grade </w:t>
       </w:r>
       <w:r>
         <w:rPr>
           <w:rFonts w:asciiTheme="minorHAnsi" w:eastAsia="Courier New" w:hAnsiTheme="minorHAnsi" w:cs="Courier New"/>
-          <w:sz w:val="24"/>
-          <w:szCs w:val="24"/>
+          <w:sz w:val="20"/>
+          <w:szCs w:val="20"/>
         </w:rPr>
         <w:t>coding assignments</w:t>
       </w:r>
       <w:r>
         <w:rPr>
           <w:rFonts w:asciiTheme="minorHAnsi" w:eastAsia="Courier New" w:hAnsiTheme="minorHAnsi" w:cs="Courier New"/>
-          <w:sz w:val="24"/>
-          <w:szCs w:val="24"/>
+          <w:sz w:val="20"/>
+          <w:szCs w:val="20"/>
         </w:rPr>
         <w:t xml:space="preserve"> </w:t>
       </w:r>
       <w:r>
         <w:rPr>
           <w:rFonts w:asciiTheme="minorHAnsi" w:eastAsia="Courier New" w:hAnsiTheme="minorHAnsi" w:cs="Courier New"/>
-          <w:sz w:val="24"/>
-          <w:szCs w:val="24"/>
+          <w:sz w:val="20"/>
+          <w:szCs w:val="20"/>
         </w:rPr>
         <w:t>for dozens of students</w:t>
       </w:r>
@@ -606,87 +639,87 @@
         <w:spacing w:line="240" w:lineRule="auto"/>
         <w:rPr>
           <w:rFonts w:asciiTheme="minorHAnsi" w:eastAsia="Courier New" w:hAnsiTheme="minorHAnsi" w:cs="Courier New"/>
-          <w:sz w:val="24"/>
-          <w:szCs w:val="24"/>
-        </w:rPr>
-      </w:pPr>
-      <w:r>
-        <w:rPr>
-          <w:rFonts w:asciiTheme="minorHAnsi" w:eastAsia="Courier New" w:hAnsiTheme="minorHAnsi" w:cs="Courier New"/>
-          <w:sz w:val="24"/>
-          <w:szCs w:val="24"/>
+          <w:sz w:val="20"/>
+          <w:szCs w:val="20"/>
+        </w:rPr>
+      </w:pPr>
+      <w:r>
+        <w:rPr>
+          <w:rFonts w:asciiTheme="minorHAnsi" w:eastAsia="Courier New" w:hAnsiTheme="minorHAnsi" w:cs="Courier New"/>
+          <w:sz w:val="20"/>
+          <w:szCs w:val="20"/>
         </w:rPr>
         <w:t>Communicate with coworkers and instructors</w:t>
       </w:r>
       <w:r>
         <w:rPr>
           <w:rFonts w:asciiTheme="minorHAnsi" w:eastAsia="Courier New" w:hAnsiTheme="minorHAnsi" w:cs="Courier New"/>
-          <w:sz w:val="24"/>
-          <w:szCs w:val="24"/>
+          <w:sz w:val="20"/>
+          <w:szCs w:val="20"/>
         </w:rPr>
         <w:t>,</w:t>
       </w:r>
       <w:r>
         <w:rPr>
           <w:rFonts w:asciiTheme="minorHAnsi" w:eastAsia="Courier New" w:hAnsiTheme="minorHAnsi" w:cs="Courier New"/>
-          <w:sz w:val="24"/>
-          <w:szCs w:val="24"/>
+          <w:sz w:val="20"/>
+          <w:szCs w:val="20"/>
         </w:rPr>
         <w:t xml:space="preserve"> </w:t>
       </w:r>
       <w:r>
         <w:rPr>
           <w:rFonts w:asciiTheme="minorHAnsi" w:eastAsia="Courier New" w:hAnsiTheme="minorHAnsi" w:cs="Courier New"/>
-          <w:sz w:val="24"/>
-          <w:szCs w:val="24"/>
+          <w:sz w:val="20"/>
+          <w:szCs w:val="20"/>
         </w:rPr>
         <w:t>exploring</w:t>
       </w:r>
       <w:r>
         <w:rPr>
           <w:rFonts w:asciiTheme="minorHAnsi" w:eastAsia="Courier New" w:hAnsiTheme="minorHAnsi" w:cs="Courier New"/>
-          <w:sz w:val="24"/>
-          <w:szCs w:val="24"/>
+          <w:sz w:val="20"/>
+          <w:szCs w:val="20"/>
         </w:rPr>
         <w:t xml:space="preserve"> better</w:t>
       </w:r>
       <w:r>
         <w:rPr>
           <w:rFonts w:asciiTheme="minorHAnsi" w:eastAsia="Courier New" w:hAnsiTheme="minorHAnsi" w:cs="Courier New"/>
-          <w:sz w:val="24"/>
-          <w:szCs w:val="24"/>
+          <w:sz w:val="20"/>
+          <w:szCs w:val="20"/>
         </w:rPr>
         <w:t xml:space="preserve"> ways to assist </w:t>
       </w:r>
       <w:r>
         <w:rPr>
           <w:rFonts w:asciiTheme="minorHAnsi" w:eastAsia="Courier New" w:hAnsiTheme="minorHAnsi" w:cs="Courier New"/>
-          <w:sz w:val="24"/>
-          <w:szCs w:val="24"/>
+          <w:sz w:val="20"/>
+          <w:szCs w:val="20"/>
         </w:rPr>
         <w:t xml:space="preserve">hundreds of </w:t>
       </w:r>
       <w:r>
         <w:rPr>
           <w:rFonts w:asciiTheme="minorHAnsi" w:eastAsia="Courier New" w:hAnsiTheme="minorHAnsi" w:cs="Courier New"/>
-          <w:sz w:val="24"/>
-          <w:szCs w:val="24"/>
+          <w:sz w:val="20"/>
+          <w:szCs w:val="20"/>
         </w:rPr>
         <w:t>students</w:t>
       </w:r>
       <w:r>
         <w:rPr>
           <w:rFonts w:asciiTheme="minorHAnsi" w:eastAsia="Courier New" w:hAnsiTheme="minorHAnsi" w:cs="Courier New"/>
-          <w:sz w:val="24"/>
-          <w:szCs w:val="24"/>
+          <w:sz w:val="20"/>
+          <w:szCs w:val="20"/>
         </w:rPr>
         <w:t xml:space="preserve"> with </w:t>
       </w:r>
       <w:r>
         <w:rPr>
           <w:rFonts w:asciiTheme="minorHAnsi" w:eastAsia="Courier New" w:hAnsiTheme="minorHAnsi" w:cs="Courier New"/>
-          <w:sz w:val="24"/>
-          <w:szCs w:val="24"/>
+          <w:sz w:val="20"/>
+          <w:szCs w:val="20"/>
         </w:rPr>
         <w:t>learning to code</w:t>
       </w:r>
@@ -701,23 +734,23 @@
         <w:spacing w:line="240" w:lineRule="auto"/>
         <w:rPr>
           <w:rFonts w:asciiTheme="minorHAnsi" w:eastAsia="Courier New" w:hAnsiTheme="minorHAnsi" w:cs="Courier New"/>
-          <w:sz w:val="24"/>
-          <w:szCs w:val="24"/>
-        </w:rPr>
-      </w:pPr>
-      <w:r>
-        <w:rPr>
-          <w:rFonts w:asciiTheme="minorHAnsi" w:eastAsia="Courier New" w:hAnsiTheme="minorHAnsi" w:cs="Courier New"/>
-          <w:sz w:val="24"/>
-          <w:szCs w:val="24"/>
+          <w:sz w:val="20"/>
+          <w:szCs w:val="20"/>
+        </w:rPr>
+      </w:pPr>
+      <w:r>
+        <w:rPr>
+          <w:rFonts w:asciiTheme="minorHAnsi" w:eastAsia="Courier New" w:hAnsiTheme="minorHAnsi" w:cs="Courier New"/>
+          <w:sz w:val="20"/>
+          <w:szCs w:val="20"/>
         </w:rPr>
         <w:t>Debug code/troubleshoot other issues</w:t>
       </w:r>
       <w:r>
         <w:rPr>
           <w:rFonts w:asciiTheme="minorHAnsi" w:eastAsia="Courier New" w:hAnsiTheme="minorHAnsi" w:cs="Courier New"/>
-          <w:sz w:val="24"/>
-          <w:szCs w:val="24"/>
+          <w:sz w:val="20"/>
+          <w:szCs w:val="20"/>
         </w:rPr>
         <w:t xml:space="preserve"> that are confusing students</w:t>
       </w:r>
@@ -732,15 +765,15 @@
         <w:spacing w:line="240" w:lineRule="auto"/>
         <w:rPr>
           <w:rFonts w:asciiTheme="minorHAnsi" w:eastAsia="Courier New" w:hAnsiTheme="minorHAnsi" w:cs="Courier New"/>
-          <w:sz w:val="24"/>
-          <w:szCs w:val="24"/>
-        </w:rPr>
-      </w:pPr>
-      <w:r>
-        <w:rPr>
-          <w:rFonts w:asciiTheme="minorHAnsi" w:eastAsia="Courier New" w:hAnsiTheme="minorHAnsi" w:cs="Courier New"/>
-          <w:sz w:val="24"/>
-          <w:szCs w:val="24"/>
+          <w:sz w:val="20"/>
+          <w:szCs w:val="20"/>
+        </w:rPr>
+      </w:pPr>
+      <w:r>
+        <w:rPr>
+          <w:rFonts w:asciiTheme="minorHAnsi" w:eastAsia="Courier New" w:hAnsiTheme="minorHAnsi" w:cs="Courier New"/>
+          <w:sz w:val="20"/>
+          <w:szCs w:val="20"/>
         </w:rPr>
         <w:t>Review code and grade it based off of correctness, style, design, and other criteria</w:t>
       </w:r>
@@ -752,8 +785,8 @@
           <w:rFonts w:asciiTheme="minorHAnsi" w:eastAsia="Courier New" w:hAnsiTheme="minorHAnsi" w:cs="Courier New"/>
           <w:b/>
           <w:bCs/>
-          <w:sz w:val="24"/>
-          <w:szCs w:val="24"/>
+          <w:sz w:val="20"/>
+          <w:szCs w:val="20"/>
         </w:rPr>
       </w:pPr>
     </w:p>
@@ -762,8 +795,8 @@
         <w:spacing w:line="240" w:lineRule="auto"/>
         <w:rPr>
           <w:rFonts w:asciiTheme="minorHAnsi" w:eastAsia="Courier New" w:hAnsiTheme="minorHAnsi" w:cs="Courier New"/>
-          <w:sz w:val="24"/>
-          <w:szCs w:val="24"/>
+          <w:sz w:val="20"/>
+          <w:szCs w:val="20"/>
         </w:rPr>
       </w:pPr>
       <w:r>
@@ -771,16 +804,16 @@
           <w:rFonts w:asciiTheme="minorHAnsi" w:eastAsia="Courier New" w:hAnsiTheme="minorHAnsi" w:cs="Courier New"/>
           <w:b/>
           <w:bCs/>
-          <w:sz w:val="24"/>
-          <w:szCs w:val="24"/>
+          <w:sz w:val="20"/>
+          <w:szCs w:val="20"/>
         </w:rPr>
         <w:t>Treasure Moment LLC,</w:t>
       </w:r>
       <w:r>
         <w:rPr>
           <w:rFonts w:asciiTheme="minorHAnsi" w:eastAsia="Courier New" w:hAnsiTheme="minorHAnsi" w:cs="Courier New"/>
-          <w:sz w:val="24"/>
-          <w:szCs w:val="24"/>
+          <w:sz w:val="20"/>
+          <w:szCs w:val="20"/>
         </w:rPr>
         <w:t xml:space="preserve"> Omaha, NE</w:t>
       </w:r>
@@ -790,8 +823,8 @@
         <w:spacing w:line="240" w:lineRule="auto"/>
         <w:rPr>
           <w:rFonts w:asciiTheme="minorHAnsi" w:eastAsia="Courier New" w:hAnsiTheme="minorHAnsi" w:cs="Courier New"/>
-          <w:sz w:val="24"/>
-          <w:szCs w:val="24"/>
+          <w:sz w:val="20"/>
+          <w:szCs w:val="20"/>
         </w:rPr>
       </w:pPr>
       <w:r>
@@ -799,28 +832,28 @@
           <w:rFonts w:asciiTheme="minorHAnsi" w:eastAsia="Courier New" w:hAnsiTheme="minorHAnsi" w:cs="Courier New"/>
           <w:i/>
           <w:iCs/>
-          <w:sz w:val="24"/>
-          <w:szCs w:val="24"/>
-        </w:rPr>
-        <w:t>Front Desk Worker</w:t>
+          <w:sz w:val="20"/>
+          <w:szCs w:val="20"/>
+        </w:rPr>
+        <w:t>Front Desk Worker and Operator</w:t>
       </w:r>
       <w:r>
         <w:rPr>
           <w:rFonts w:asciiTheme="minorHAnsi" w:eastAsia="Courier New" w:hAnsiTheme="minorHAnsi" w:cs="Courier New"/>
           <w:i/>
           <w:iCs/>
-          <w:sz w:val="24"/>
-          <w:szCs w:val="24"/>
-        </w:rPr>
-        <w:t xml:space="preserve"> and Operator</w:t>
+          <w:sz w:val="20"/>
+          <w:szCs w:val="20"/>
+        </w:rPr>
+        <w:tab/>
       </w:r>
       <w:r>
         <w:rPr>
           <w:rFonts w:asciiTheme="minorHAnsi" w:eastAsia="Courier New" w:hAnsiTheme="minorHAnsi" w:cs="Courier New"/>
           <w:i/>
           <w:iCs/>
-          <w:sz w:val="24"/>
-          <w:szCs w:val="24"/>
+          <w:sz w:val="20"/>
+          <w:szCs w:val="20"/>
         </w:rPr>
         <w:tab/>
       </w:r>
@@ -829,8 +862,8 @@
           <w:rFonts w:asciiTheme="minorHAnsi" w:eastAsia="Courier New" w:hAnsiTheme="minorHAnsi" w:cs="Courier New"/>
           <w:i/>
           <w:iCs/>
-          <w:sz w:val="24"/>
-          <w:szCs w:val="24"/>
+          <w:sz w:val="20"/>
+          <w:szCs w:val="20"/>
         </w:rPr>
         <w:tab/>
       </w:r>
@@ -839,8 +872,8 @@
           <w:rFonts w:asciiTheme="minorHAnsi" w:eastAsia="Courier New" w:hAnsiTheme="minorHAnsi" w:cs="Courier New"/>
           <w:i/>
           <w:iCs/>
-          <w:sz w:val="24"/>
-          <w:szCs w:val="24"/>
+          <w:sz w:val="20"/>
+          <w:szCs w:val="20"/>
         </w:rPr>
         <w:tab/>
       </w:r>
@@ -849,45 +882,73 @@
           <w:rFonts w:asciiTheme="minorHAnsi" w:eastAsia="Courier New" w:hAnsiTheme="minorHAnsi" w:cs="Courier New"/>
           <w:i/>
           <w:iCs/>
-          <w:sz w:val="24"/>
-          <w:szCs w:val="24"/>
+          <w:sz w:val="20"/>
+          <w:szCs w:val="20"/>
         </w:rPr>
         <w:tab/>
       </w:r>
+      <w:proofErr w:type="gramStart"/>
       <w:r>
         <w:rPr>
           <w:rFonts w:asciiTheme="minorHAnsi" w:eastAsia="Courier New" w:hAnsiTheme="minorHAnsi" w:cs="Courier New"/>
           <w:i/>
           <w:iCs/>
-          <w:sz w:val="24"/>
-          <w:szCs w:val="24"/>
+          <w:sz w:val="20"/>
+          <w:szCs w:val="20"/>
         </w:rPr>
         <w:tab/>
+        <w:t xml:space="preserve">  </w:t>
       </w:r>
       <w:r>
         <w:rPr>
           <w:rFonts w:asciiTheme="minorHAnsi" w:eastAsia="Courier New" w:hAnsiTheme="minorHAnsi" w:cs="Courier New"/>
           <w:i/>
           <w:iCs/>
-          <w:sz w:val="24"/>
-          <w:szCs w:val="24"/>
+          <w:sz w:val="20"/>
+          <w:szCs w:val="20"/>
         </w:rPr>
         <w:tab/>
-        <w:t xml:space="preserve">  </w:t>
-      </w:r>
-      <w:r>
-        <w:rPr>
-          <w:rFonts w:asciiTheme="minorHAnsi" w:eastAsia="Courier New" w:hAnsiTheme="minorHAnsi" w:cs="Courier New"/>
-          <w:sz w:val="24"/>
-          <w:szCs w:val="24"/>
-        </w:rPr>
-        <w:t>June 2017 - Present</w:t>
-      </w:r>
-      <w:r>
-        <w:rPr>
-          <w:rFonts w:asciiTheme="minorHAnsi" w:eastAsia="Courier New" w:hAnsiTheme="minorHAnsi" w:cs="Courier New"/>
-          <w:sz w:val="24"/>
-          <w:szCs w:val="24"/>
+      </w:r>
+      <w:proofErr w:type="gramEnd"/>
+      <w:r>
+        <w:rPr>
+          <w:rFonts w:asciiTheme="minorHAnsi" w:eastAsia="Courier New" w:hAnsiTheme="minorHAnsi" w:cs="Courier New"/>
+          <w:i/>
+          <w:iCs/>
+          <w:sz w:val="20"/>
+          <w:szCs w:val="20"/>
+        </w:rPr>
+        <w:t xml:space="preserve">        </w:t>
+      </w:r>
+      <w:r>
+        <w:rPr>
+          <w:rFonts w:asciiTheme="minorHAnsi" w:eastAsia="Courier New" w:hAnsiTheme="minorHAnsi" w:cs="Courier New"/>
+          <w:sz w:val="20"/>
+          <w:szCs w:val="20"/>
+        </w:rPr>
+        <w:t xml:space="preserve">June 2017 </w:t>
+      </w:r>
+      <w:r>
+        <w:rPr>
+          <w:rFonts w:asciiTheme="minorHAnsi" w:eastAsia="Courier New" w:hAnsiTheme="minorHAnsi" w:cs="Courier New"/>
+          <w:sz w:val="20"/>
+          <w:szCs w:val="20"/>
+        </w:rPr>
+        <w:t>–</w:t>
+      </w:r>
+      <w:r>
+        <w:rPr>
+          <w:rFonts w:asciiTheme="minorHAnsi" w:eastAsia="Courier New" w:hAnsiTheme="minorHAnsi" w:cs="Courier New"/>
+          <w:sz w:val="20"/>
+          <w:szCs w:val="20"/>
+        </w:rPr>
+        <w:t xml:space="preserve"> Present</w:t>
+      </w:r>
+      <w:r>
+        <w:rPr>
+          <w:rFonts w:asciiTheme="minorHAnsi" w:eastAsia="Courier New" w:hAnsiTheme="minorHAnsi" w:cs="Courier New"/>
+          <w:sz w:val="20"/>
+          <w:szCs w:val="20"/>
         </w:rPr>
         <w:tab/>
       </w:r>
@@ -902,41 +963,17 @@
         <w:spacing w:line="240" w:lineRule="auto"/>
         <w:rPr>
           <w:rFonts w:asciiTheme="minorHAnsi" w:eastAsia="Courier New" w:hAnsiTheme="minorHAnsi" w:cs="Courier New"/>
-          <w:sz w:val="24"/>
-          <w:szCs w:val="24"/>
-        </w:rPr>
-      </w:pPr>
-      <w:r>
-        <w:rPr>
-          <w:rFonts w:asciiTheme="minorHAnsi" w:eastAsia="Courier New" w:hAnsiTheme="minorHAnsi" w:cs="Courier New"/>
-          <w:sz w:val="24"/>
-          <w:szCs w:val="24"/>
-        </w:rPr>
-        <w:t>Resolve complaints</w:t>
-      </w:r>
-      <w:r>
-        <w:rPr>
-          <w:rFonts w:asciiTheme="minorHAnsi" w:eastAsia="Courier New" w:hAnsiTheme="minorHAnsi" w:cs="Courier New"/>
-          <w:sz w:val="24"/>
-          <w:szCs w:val="24"/>
-        </w:rPr>
-        <w:t xml:space="preserve"> professionally </w:t>
-      </w:r>
-      <w:r>
-        <w:rPr>
-          <w:rFonts w:asciiTheme="minorHAnsi" w:eastAsia="Courier New" w:hAnsiTheme="minorHAnsi" w:cs="Courier New"/>
-          <w:sz w:val="24"/>
-          <w:szCs w:val="24"/>
-        </w:rPr>
-        <w:t xml:space="preserve">by listening patiently and calmly as well as providing further explanations when </w:t>
-      </w:r>
-      <w:r>
-        <w:rPr>
-          <w:rFonts w:asciiTheme="minorHAnsi" w:eastAsia="Courier New" w:hAnsiTheme="minorHAnsi" w:cs="Courier New"/>
-          <w:sz w:val="24"/>
-          <w:szCs w:val="24"/>
-        </w:rPr>
-        <w:t>applicable to make customers happy</w:t>
+          <w:sz w:val="20"/>
+          <w:szCs w:val="20"/>
+        </w:rPr>
+      </w:pPr>
+      <w:r>
+        <w:rPr>
+          <w:rFonts w:asciiTheme="minorHAnsi" w:eastAsia="Courier New" w:hAnsiTheme="minorHAnsi" w:cs="Courier New"/>
+          <w:sz w:val="20"/>
+          <w:szCs w:val="20"/>
+        </w:rPr>
+        <w:t>Resolve complaints professionally by listening patiently and calmly as well as providing further explanations when applicable to make customers happy</w:t>
       </w:r>
     </w:p>
     <w:p>
@@ -949,6 +986,100 @@
         <w:spacing w:line="240" w:lineRule="auto"/>
         <w:rPr>
           <w:rFonts w:asciiTheme="minorHAnsi" w:eastAsia="Courier New" w:hAnsiTheme="minorHAnsi" w:cs="Courier New"/>
+          <w:sz w:val="20"/>
+          <w:szCs w:val="20"/>
+        </w:rPr>
+      </w:pPr>
+      <w:r>
+        <w:rPr>
+          <w:rFonts w:asciiTheme="minorHAnsi" w:eastAsia="Courier New" w:hAnsiTheme="minorHAnsi" w:cs="Courier New"/>
+          <w:sz w:val="20"/>
+          <w:szCs w:val="20"/>
+        </w:rPr>
+        <w:t>Manage</w:t>
+      </w:r>
+      <w:r>
+        <w:rPr>
+          <w:rFonts w:asciiTheme="minorHAnsi" w:eastAsia="Courier New" w:hAnsiTheme="minorHAnsi" w:cs="Courier New"/>
+          <w:sz w:val="20"/>
+          <w:szCs w:val="20"/>
+        </w:rPr>
+        <w:t xml:space="preserve"> hundreds of</w:t>
+      </w:r>
+      <w:r>
+        <w:rPr>
+          <w:rFonts w:asciiTheme="minorHAnsi" w:eastAsia="Courier New" w:hAnsiTheme="minorHAnsi" w:cs="Courier New"/>
+          <w:sz w:val="20"/>
+          <w:szCs w:val="20"/>
+        </w:rPr>
+        <w:t xml:space="preserve"> customer</w:t>
+      </w:r>
+      <w:r>
+        <w:rPr>
+          <w:rFonts w:asciiTheme="minorHAnsi" w:eastAsia="Courier New" w:hAnsiTheme="minorHAnsi" w:cs="Courier New"/>
+          <w:sz w:val="20"/>
+          <w:szCs w:val="20"/>
+        </w:rPr>
+        <w:t>s in</w:t>
+      </w:r>
+      <w:r>
+        <w:rPr>
+          <w:rFonts w:asciiTheme="minorHAnsi" w:eastAsia="Courier New" w:hAnsiTheme="minorHAnsi" w:cs="Courier New"/>
+          <w:sz w:val="20"/>
+          <w:szCs w:val="20"/>
+        </w:rPr>
+        <w:t xml:space="preserve"> line, </w:t>
+      </w:r>
+      <w:r>
+        <w:rPr>
+          <w:rFonts w:asciiTheme="minorHAnsi" w:eastAsia="Courier New" w:hAnsiTheme="minorHAnsi" w:cs="Courier New"/>
+          <w:sz w:val="20"/>
+          <w:szCs w:val="20"/>
+        </w:rPr>
+        <w:t xml:space="preserve">their </w:t>
+      </w:r>
+      <w:r>
+        <w:rPr>
+          <w:rFonts w:asciiTheme="minorHAnsi" w:eastAsia="Courier New" w:hAnsiTheme="minorHAnsi" w:cs="Courier New"/>
+          <w:sz w:val="20"/>
+          <w:szCs w:val="20"/>
+        </w:rPr>
+        <w:t>payments, and</w:t>
+      </w:r>
+      <w:r>
+        <w:rPr>
+          <w:rFonts w:asciiTheme="minorHAnsi" w:eastAsia="Courier New" w:hAnsiTheme="minorHAnsi" w:cs="Courier New"/>
+          <w:sz w:val="20"/>
+          <w:szCs w:val="20"/>
+        </w:rPr>
+        <w:t xml:space="preserve"> their</w:t>
+      </w:r>
+      <w:r>
+        <w:rPr>
+          <w:rFonts w:asciiTheme="minorHAnsi" w:eastAsia="Courier New" w:hAnsiTheme="minorHAnsi" w:cs="Courier New"/>
+          <w:sz w:val="20"/>
+          <w:szCs w:val="20"/>
+        </w:rPr>
+        <w:t xml:space="preserve"> waivers</w:t>
+      </w:r>
+    </w:p>
+    <w:p>
+      <w:pPr>
+        <w:pStyle w:val="ListParagraph"/>
+        <w:spacing w:line="240" w:lineRule="auto"/>
+        <w:rPr>
+          <w:rFonts w:asciiTheme="minorHAnsi" w:eastAsia="Courier New" w:hAnsiTheme="minorHAnsi" w:cs="Courier New"/>
+          <w:sz w:val="20"/>
+          <w:szCs w:val="20"/>
+        </w:rPr>
+      </w:pPr>
+    </w:p>
+    <w:p>
+      <w:pPr>
+        <w:spacing w:line="360" w:lineRule="auto"/>
+        <w:jc w:val="center"/>
+        <w:rPr>
+          <w:rFonts w:asciiTheme="minorHAnsi" w:eastAsia="Courier New" w:hAnsiTheme="minorHAnsi" w:cs="Courier New"/>
           <w:sz w:val="24"/>
           <w:szCs w:val="24"/>
         </w:rPr>
@@ -959,146 +1090,66 @@
           <w:sz w:val="24"/>
           <w:szCs w:val="24"/>
         </w:rPr>
-        <w:t>Manage</w:t>
-      </w:r>
-      <w:r>
-        <w:rPr>
-          <w:rFonts w:asciiTheme="minorHAnsi" w:eastAsia="Courier New" w:hAnsiTheme="minorHAnsi" w:cs="Courier New"/>
-          <w:sz w:val="24"/>
-          <w:szCs w:val="24"/>
-        </w:rPr>
-        <w:t xml:space="preserve"> hundreds of</w:t>
-      </w:r>
-      <w:r>
-        <w:rPr>
-          <w:rFonts w:asciiTheme="minorHAnsi" w:eastAsia="Courier New" w:hAnsiTheme="minorHAnsi" w:cs="Courier New"/>
-          <w:sz w:val="24"/>
-          <w:szCs w:val="24"/>
-        </w:rPr>
-        <w:t xml:space="preserve"> customer</w:t>
-      </w:r>
-      <w:r>
-        <w:rPr>
-          <w:rFonts w:asciiTheme="minorHAnsi" w:eastAsia="Courier New" w:hAnsiTheme="minorHAnsi" w:cs="Courier New"/>
-          <w:sz w:val="24"/>
-          <w:szCs w:val="24"/>
-        </w:rPr>
-        <w:t>s in</w:t>
-      </w:r>
-      <w:r>
-        <w:rPr>
-          <w:rFonts w:asciiTheme="minorHAnsi" w:eastAsia="Courier New" w:hAnsiTheme="minorHAnsi" w:cs="Courier New"/>
-          <w:sz w:val="24"/>
-          <w:szCs w:val="24"/>
-        </w:rPr>
-        <w:t xml:space="preserve"> line</w:t>
-      </w:r>
-      <w:r>
-        <w:rPr>
-          <w:rFonts w:asciiTheme="minorHAnsi" w:eastAsia="Courier New" w:hAnsiTheme="minorHAnsi" w:cs="Courier New"/>
-          <w:sz w:val="24"/>
-          <w:szCs w:val="24"/>
-        </w:rPr>
-        <w:t xml:space="preserve">, </w:t>
-      </w:r>
-      <w:r>
-        <w:rPr>
-          <w:rFonts w:asciiTheme="minorHAnsi" w:eastAsia="Courier New" w:hAnsiTheme="minorHAnsi" w:cs="Courier New"/>
-          <w:sz w:val="24"/>
-          <w:szCs w:val="24"/>
-        </w:rPr>
-        <w:t xml:space="preserve">their </w:t>
-      </w:r>
-      <w:r>
-        <w:rPr>
-          <w:rFonts w:asciiTheme="minorHAnsi" w:eastAsia="Courier New" w:hAnsiTheme="minorHAnsi" w:cs="Courier New"/>
-          <w:sz w:val="24"/>
-          <w:szCs w:val="24"/>
-        </w:rPr>
-        <w:t>payments, and</w:t>
-      </w:r>
-      <w:r>
-        <w:rPr>
-          <w:rFonts w:asciiTheme="minorHAnsi" w:eastAsia="Courier New" w:hAnsiTheme="minorHAnsi" w:cs="Courier New"/>
-          <w:sz w:val="24"/>
-          <w:szCs w:val="24"/>
-        </w:rPr>
-        <w:t xml:space="preserve"> their</w:t>
-      </w:r>
-      <w:r>
-        <w:rPr>
-          <w:rFonts w:asciiTheme="minorHAnsi" w:eastAsia="Courier New" w:hAnsiTheme="minorHAnsi" w:cs="Courier New"/>
-          <w:sz w:val="24"/>
-          <w:szCs w:val="24"/>
-        </w:rPr>
-        <w:t xml:space="preserve"> waivers</w:t>
+        <w:t>Involvement</w:t>
       </w:r>
     </w:p>
     <w:p>
       <w:pPr>
-        <w:pStyle w:val="ListParagraph"/>
         <w:spacing w:line="240" w:lineRule="auto"/>
         <w:rPr>
           <w:rFonts w:asciiTheme="minorHAnsi" w:eastAsia="Courier New" w:hAnsiTheme="minorHAnsi" w:cs="Courier New"/>
-          <w:sz w:val="24"/>
-          <w:szCs w:val="24"/>
-        </w:rPr>
-      </w:pPr>
+          <w:sz w:val="20"/>
+          <w:szCs w:val="20"/>
+        </w:rPr>
+      </w:pPr>
+      <w:r>
+        <w:rPr>
+          <w:rFonts w:asciiTheme="minorHAnsi" w:eastAsia="Courier New" w:hAnsiTheme="minorHAnsi" w:cs="Courier New"/>
+          <w:b/>
+          <w:bCs/>
+          <w:sz w:val="20"/>
+          <w:szCs w:val="20"/>
+        </w:rPr>
+        <w:t xml:space="preserve">Christian </w:t>
+      </w:r>
+      <w:proofErr w:type="spellStart"/>
+      <w:r>
+        <w:rPr>
+          <w:rFonts w:asciiTheme="minorHAnsi" w:eastAsia="Courier New" w:hAnsiTheme="minorHAnsi" w:cs="Courier New"/>
+          <w:b/>
+          <w:bCs/>
+          <w:sz w:val="20"/>
+          <w:szCs w:val="20"/>
+        </w:rPr>
+        <w:t>Sangpratheep</w:t>
+      </w:r>
+      <w:proofErr w:type="spellEnd"/>
+      <w:r>
+        <w:rPr>
+          <w:rFonts w:asciiTheme="minorHAnsi" w:eastAsia="Courier New" w:hAnsiTheme="minorHAnsi" w:cs="Courier New"/>
+          <w:b/>
+          <w:bCs/>
+          <w:sz w:val="20"/>
+          <w:szCs w:val="20"/>
+        </w:rPr>
+        <w:t xml:space="preserve"> School,</w:t>
+      </w:r>
+      <w:r>
+        <w:rPr>
+          <w:rFonts w:asciiTheme="minorHAnsi" w:eastAsia="Courier New" w:hAnsiTheme="minorHAnsi" w:cs="Courier New"/>
+          <w:sz w:val="20"/>
+          <w:szCs w:val="20"/>
+        </w:rPr>
+        <w:t xml:space="preserve"> Chiang Rai, Thailand</w:t>
+      </w:r>
     </w:p>
     <w:p>
       <w:pPr>
-        <w:spacing w:line="360" w:lineRule="auto"/>
-        <w:jc w:val="center"/>
-        <w:rPr>
-          <w:rFonts w:asciiTheme="minorHAnsi" w:eastAsia="Courier New" w:hAnsiTheme="minorHAnsi" w:cs="Courier New"/>
-          <w:sz w:val="32"/>
-          <w:szCs w:val="32"/>
-        </w:rPr>
-      </w:pPr>
-      <w:r>
-        <w:rPr>
-          <w:rFonts w:asciiTheme="minorHAnsi" w:eastAsia="Courier New" w:hAnsiTheme="minorHAnsi" w:cs="Courier New"/>
-          <w:sz w:val="32"/>
-          <w:szCs w:val="32"/>
-        </w:rPr>
-        <w:t>Involvement</w:t>
-      </w:r>
-    </w:p>
-    <w:p>
-      <w:pPr>
         <w:spacing w:line="240" w:lineRule="auto"/>
         <w:rPr>
           <w:rFonts w:asciiTheme="minorHAnsi" w:eastAsia="Courier New" w:hAnsiTheme="minorHAnsi" w:cs="Courier New"/>
-          <w:sz w:val="24"/>
-          <w:szCs w:val="24"/>
-        </w:rPr>
-      </w:pPr>
-      <w:r>
-        <w:rPr>
-          <w:rFonts w:asciiTheme="minorHAnsi" w:eastAsia="Courier New" w:hAnsiTheme="minorHAnsi" w:cs="Courier New"/>
-          <w:b/>
-          <w:bCs/>
-          <w:sz w:val="24"/>
-          <w:szCs w:val="24"/>
-        </w:rPr>
-        <w:t>Christian Sangpratheep School,</w:t>
-      </w:r>
-      <w:r>
-        <w:rPr>
-          <w:rFonts w:asciiTheme="minorHAnsi" w:eastAsia="Courier New" w:hAnsiTheme="minorHAnsi" w:cs="Courier New"/>
-          <w:sz w:val="24"/>
-          <w:szCs w:val="24"/>
-        </w:rPr>
-        <w:t xml:space="preserve"> Chiang Rai, Thailand</w:t>
-      </w:r>
-    </w:p>
-    <w:p>
-      <w:pPr>
-        <w:spacing w:line="240" w:lineRule="auto"/>
-        <w:rPr>
-          <w:rFonts w:asciiTheme="minorHAnsi" w:eastAsia="Courier New" w:hAnsiTheme="minorHAnsi" w:cs="Courier New"/>
-          <w:sz w:val="24"/>
-          <w:szCs w:val="24"/>
+          <w:sz w:val="20"/>
+          <w:szCs w:val="20"/>
         </w:rPr>
       </w:pPr>
       <w:r>
@@ -1106,8 +1157,8 @@
           <w:rFonts w:asciiTheme="minorHAnsi" w:eastAsia="Courier New" w:hAnsiTheme="minorHAnsi" w:cs="Courier New"/>
           <w:i/>
           <w:iCs/>
-          <w:sz w:val="24"/>
-          <w:szCs w:val="24"/>
+          <w:sz w:val="20"/>
+          <w:szCs w:val="20"/>
         </w:rPr>
         <w:t xml:space="preserve">Remote </w:t>
       </w:r>
@@ -1116,42 +1167,58 @@
           <w:rFonts w:asciiTheme="minorHAnsi" w:eastAsia="Courier New" w:hAnsiTheme="minorHAnsi" w:cs="Courier New"/>
           <w:i/>
           <w:iCs/>
-          <w:sz w:val="24"/>
-          <w:szCs w:val="24"/>
+          <w:sz w:val="20"/>
+          <w:szCs w:val="20"/>
         </w:rPr>
         <w:t>English Immersion Instructor</w:t>
       </w:r>
       <w:r>
         <w:rPr>
           <w:rFonts w:asciiTheme="minorHAnsi" w:eastAsia="Courier New" w:hAnsiTheme="minorHAnsi" w:cs="Courier New"/>
-          <w:sz w:val="24"/>
-          <w:szCs w:val="24"/>
+          <w:sz w:val="20"/>
+          <w:szCs w:val="20"/>
         </w:rPr>
         <w:tab/>
       </w:r>
       <w:r>
         <w:rPr>
           <w:rFonts w:asciiTheme="minorHAnsi" w:eastAsia="Courier New" w:hAnsiTheme="minorHAnsi" w:cs="Courier New"/>
-          <w:sz w:val="24"/>
-          <w:szCs w:val="24"/>
+          <w:sz w:val="20"/>
+          <w:szCs w:val="20"/>
         </w:rPr>
         <w:tab/>
       </w:r>
       <w:r>
         <w:rPr>
           <w:rFonts w:asciiTheme="minorHAnsi" w:eastAsia="Courier New" w:hAnsiTheme="minorHAnsi" w:cs="Courier New"/>
-          <w:sz w:val="24"/>
-          <w:szCs w:val="24"/>
+          <w:sz w:val="20"/>
+          <w:szCs w:val="20"/>
         </w:rPr>
         <w:tab/>
       </w:r>
       <w:r>
         <w:rPr>
           <w:rFonts w:asciiTheme="minorHAnsi" w:eastAsia="Courier New" w:hAnsiTheme="minorHAnsi" w:cs="Courier New"/>
-          <w:sz w:val="24"/>
-          <w:szCs w:val="24"/>
-        </w:rPr>
-        <w:t xml:space="preserve">           November 2020 – April 2023</w:t>
+          <w:sz w:val="20"/>
+          <w:szCs w:val="20"/>
+        </w:rPr>
+        <w:t xml:space="preserve">           </w:t>
+      </w:r>
+      <w:r>
+        <w:rPr>
+          <w:rFonts w:asciiTheme="minorHAnsi" w:eastAsia="Courier New" w:hAnsiTheme="minorHAnsi" w:cs="Courier New"/>
+          <w:sz w:val="20"/>
+          <w:szCs w:val="20"/>
+        </w:rPr>
+        <w:t xml:space="preserve">                             </w:t>
+      </w:r>
+      <w:r>
+        <w:rPr>
+          <w:rFonts w:asciiTheme="minorHAnsi" w:eastAsia="Courier New" w:hAnsiTheme="minorHAnsi" w:cs="Courier New"/>
+          <w:sz w:val="20"/>
+          <w:szCs w:val="20"/>
+        </w:rPr>
+        <w:t>November 2020 – April 2023</w:t>
       </w:r>
     </w:p>
     <w:p>
@@ -1164,39 +1231,39 @@
         <w:spacing w:line="240" w:lineRule="auto"/>
         <w:rPr>
           <w:rFonts w:asciiTheme="minorHAnsi" w:eastAsia="Courier New" w:hAnsiTheme="minorHAnsi" w:cs="Courier New"/>
-          <w:sz w:val="24"/>
-          <w:szCs w:val="24"/>
-        </w:rPr>
-      </w:pPr>
-      <w:r>
-        <w:rPr>
-          <w:rFonts w:asciiTheme="minorHAnsi" w:eastAsia="Courier New" w:hAnsiTheme="minorHAnsi" w:cs="Courier New"/>
-          <w:sz w:val="24"/>
-          <w:szCs w:val="24"/>
+          <w:sz w:val="20"/>
+          <w:szCs w:val="20"/>
+        </w:rPr>
+      </w:pPr>
+      <w:r>
+        <w:rPr>
+          <w:rFonts w:asciiTheme="minorHAnsi" w:eastAsia="Courier New" w:hAnsiTheme="minorHAnsi" w:cs="Courier New"/>
+          <w:sz w:val="20"/>
+          <w:szCs w:val="20"/>
         </w:rPr>
         <w:t xml:space="preserve">Created engaging weekly lessons and exercises using </w:t>
       </w:r>
       <w:r>
         <w:rPr>
           <w:rFonts w:asciiTheme="minorHAnsi" w:eastAsia="Courier New" w:hAnsiTheme="minorHAnsi" w:cs="Courier New"/>
-          <w:sz w:val="24"/>
-          <w:szCs w:val="24"/>
+          <w:sz w:val="20"/>
+          <w:szCs w:val="20"/>
         </w:rPr>
         <w:t xml:space="preserve">a variety of learning tools </w:t>
       </w:r>
       <w:r>
         <w:rPr>
           <w:rFonts w:asciiTheme="minorHAnsi" w:eastAsia="Courier New" w:hAnsiTheme="minorHAnsi" w:cs="Courier New"/>
-          <w:sz w:val="24"/>
-          <w:szCs w:val="24"/>
+          <w:sz w:val="20"/>
+          <w:szCs w:val="20"/>
         </w:rPr>
         <w:t>to improve student engagement and learning</w:t>
       </w:r>
       <w:r>
         <w:rPr>
           <w:rFonts w:asciiTheme="minorHAnsi" w:eastAsia="Courier New" w:hAnsiTheme="minorHAnsi" w:cs="Courier New"/>
-          <w:sz w:val="24"/>
-          <w:szCs w:val="24"/>
+          <w:sz w:val="20"/>
+          <w:szCs w:val="20"/>
         </w:rPr>
         <w:t xml:space="preserve"> for a class of 40</w:t>
       </w:r>
@@ -1211,6 +1278,66 @@
         <w:spacing w:line="240" w:lineRule="auto"/>
         <w:rPr>
           <w:rFonts w:asciiTheme="minorHAnsi" w:eastAsia="Courier New" w:hAnsiTheme="minorHAnsi" w:cs="Courier New"/>
+          <w:sz w:val="20"/>
+          <w:szCs w:val="20"/>
+        </w:rPr>
+      </w:pPr>
+      <w:r>
+        <w:rPr>
+          <w:rFonts w:asciiTheme="minorHAnsi" w:eastAsia="Courier New" w:hAnsiTheme="minorHAnsi" w:cs="Courier New"/>
+          <w:sz w:val="20"/>
+          <w:szCs w:val="20"/>
+        </w:rPr>
+        <w:t>Learned to use</w:t>
+      </w:r>
+      <w:r>
+        <w:rPr>
+          <w:rFonts w:asciiTheme="minorHAnsi" w:eastAsia="Courier New" w:hAnsiTheme="minorHAnsi" w:cs="Courier New"/>
+          <w:sz w:val="20"/>
+          <w:szCs w:val="20"/>
+        </w:rPr>
+        <w:t xml:space="preserve"> technology like Google Slides, Kahoot, and </w:t>
+      </w:r>
+      <w:proofErr w:type="spellStart"/>
+      <w:r>
+        <w:rPr>
+          <w:rFonts w:asciiTheme="minorHAnsi" w:eastAsia="Courier New" w:hAnsiTheme="minorHAnsi" w:cs="Courier New"/>
+          <w:sz w:val="20"/>
+          <w:szCs w:val="20"/>
+        </w:rPr>
+        <w:t>Peardeck</w:t>
+      </w:r>
+      <w:proofErr w:type="spellEnd"/>
+      <w:r>
+        <w:rPr>
+          <w:rFonts w:asciiTheme="minorHAnsi" w:eastAsia="Courier New" w:hAnsiTheme="minorHAnsi" w:cs="Courier New"/>
+          <w:sz w:val="20"/>
+          <w:szCs w:val="20"/>
+        </w:rPr>
+        <w:t xml:space="preserve"> to facilitate learning</w:t>
+      </w:r>
+      <w:r>
+        <w:rPr>
+          <w:rFonts w:asciiTheme="minorHAnsi" w:eastAsia="Courier New" w:hAnsiTheme="minorHAnsi" w:cs="Courier New"/>
+          <w:sz w:val="20"/>
+          <w:szCs w:val="20"/>
+        </w:rPr>
+        <w:t xml:space="preserve"> over Zoom</w:t>
+      </w:r>
+      <w:r>
+        <w:rPr>
+          <w:rFonts w:asciiTheme="minorHAnsi" w:eastAsia="Courier New" w:hAnsiTheme="minorHAnsi" w:cs="Courier New"/>
+          <w:sz w:val="20"/>
+          <w:szCs w:val="20"/>
+        </w:rPr>
+        <w:t xml:space="preserve"> and improve student engagement</w:t>
+      </w:r>
+    </w:p>
+    <w:p>
+      <w:pPr>
+        <w:jc w:val="center"/>
+        <w:rPr>
+          <w:rFonts w:asciiTheme="minorHAnsi" w:eastAsia="Courier New" w:hAnsiTheme="minorHAnsi" w:cs="Courier New"/>
           <w:sz w:val="24"/>
           <w:szCs w:val="24"/>
         </w:rPr>
@@ -1220,48 +1347,6 @@
           <w:rFonts w:asciiTheme="minorHAnsi" w:eastAsia="Courier New" w:hAnsiTheme="minorHAnsi" w:cs="Courier New"/>
           <w:sz w:val="24"/>
           <w:szCs w:val="24"/>
-        </w:rPr>
-        <w:t>Learned to use</w:t>
-      </w:r>
-      <w:r>
-        <w:rPr>
-          <w:rFonts w:asciiTheme="minorHAnsi" w:eastAsia="Courier New" w:hAnsiTheme="minorHAnsi" w:cs="Courier New"/>
-          <w:sz w:val="24"/>
-          <w:szCs w:val="24"/>
-        </w:rPr>
-        <w:t xml:space="preserve"> technology like Google Slides, Kahoot, and Peardeck to facilitate learning</w:t>
-      </w:r>
-      <w:r>
-        <w:rPr>
-          <w:rFonts w:asciiTheme="minorHAnsi" w:eastAsia="Courier New" w:hAnsiTheme="minorHAnsi" w:cs="Courier New"/>
-          <w:sz w:val="24"/>
-          <w:szCs w:val="24"/>
-        </w:rPr>
-        <w:t xml:space="preserve"> over Zoom</w:t>
-      </w:r>
-      <w:r>
-        <w:rPr>
-          <w:rFonts w:asciiTheme="minorHAnsi" w:eastAsia="Courier New" w:hAnsiTheme="minorHAnsi" w:cs="Courier New"/>
-          <w:sz w:val="24"/>
-          <w:szCs w:val="24"/>
-        </w:rPr>
-        <w:t xml:space="preserve"> and improve student engagement</w:t>
-      </w:r>
-    </w:p>
-    <w:p>
-      <w:pPr>
-        <w:jc w:val="center"/>
-        <w:rPr>
-          <w:rFonts w:asciiTheme="minorHAnsi" w:eastAsia="Courier New" w:hAnsiTheme="minorHAnsi" w:cs="Courier New"/>
-          <w:sz w:val="32"/>
-          <w:szCs w:val="32"/>
-        </w:rPr>
-      </w:pPr>
-      <w:r>
-        <w:rPr>
-          <w:rFonts w:asciiTheme="minorHAnsi" w:eastAsia="Courier New" w:hAnsiTheme="minorHAnsi" w:cs="Courier New"/>
-          <w:sz w:val="32"/>
-          <w:szCs w:val="32"/>
         </w:rPr>
         <w:t>Skills</w:t>
       </w:r>
@@ -1276,15 +1361,15 @@
         <w:spacing w:line="240" w:lineRule="auto"/>
         <w:rPr>
           <w:rFonts w:asciiTheme="minorHAnsi" w:eastAsia="Courier New" w:hAnsiTheme="minorHAnsi" w:cs="Courier New"/>
-          <w:sz w:val="24"/>
-          <w:szCs w:val="24"/>
-        </w:rPr>
-      </w:pPr>
-      <w:r>
-        <w:rPr>
-          <w:rFonts w:asciiTheme="minorHAnsi" w:eastAsia="Courier New" w:hAnsiTheme="minorHAnsi" w:cs="Courier New"/>
-          <w:sz w:val="24"/>
-          <w:szCs w:val="24"/>
+          <w:sz w:val="20"/>
+          <w:szCs w:val="20"/>
+        </w:rPr>
+      </w:pPr>
+      <w:r>
+        <w:rPr>
+          <w:rFonts w:asciiTheme="minorHAnsi" w:eastAsia="Courier New" w:hAnsiTheme="minorHAnsi" w:cs="Courier New"/>
+          <w:sz w:val="20"/>
+          <w:szCs w:val="20"/>
         </w:rPr>
         <w:t>Programming in C, Java, and Python</w:t>
       </w:r>
@@ -1299,17 +1384,35 @@
         <w:spacing w:line="240" w:lineRule="auto"/>
         <w:rPr>
           <w:rFonts w:asciiTheme="minorHAnsi" w:eastAsia="Courier New" w:hAnsiTheme="minorHAnsi" w:cs="Courier New"/>
-          <w:sz w:val="24"/>
-          <w:szCs w:val="24"/>
-        </w:rPr>
-      </w:pPr>
-      <w:r>
-        <w:rPr>
-          <w:rFonts w:asciiTheme="minorHAnsi" w:eastAsia="Courier New" w:hAnsiTheme="minorHAnsi" w:cs="Courier New"/>
-          <w:sz w:val="24"/>
-          <w:szCs w:val="24"/>
-        </w:rPr>
-        <w:t>Using Github for version control</w:t>
+          <w:sz w:val="20"/>
+          <w:szCs w:val="20"/>
+        </w:rPr>
+      </w:pPr>
+      <w:r>
+        <w:rPr>
+          <w:rFonts w:asciiTheme="minorHAnsi" w:eastAsia="Courier New" w:hAnsiTheme="minorHAnsi" w:cs="Courier New"/>
+          <w:sz w:val="20"/>
+          <w:szCs w:val="20"/>
+        </w:rPr>
+        <w:t xml:space="preserve">Using </w:t>
+      </w:r>
+      <w:proofErr w:type="spellStart"/>
+      <w:r>
+        <w:rPr>
+          <w:rFonts w:asciiTheme="minorHAnsi" w:eastAsia="Courier New" w:hAnsiTheme="minorHAnsi" w:cs="Courier New"/>
+          <w:sz w:val="20"/>
+          <w:szCs w:val="20"/>
+        </w:rPr>
+        <w:t>Github</w:t>
+      </w:r>
+      <w:proofErr w:type="spellEnd"/>
+      <w:r>
+        <w:rPr>
+          <w:rFonts w:asciiTheme="minorHAnsi" w:eastAsia="Courier New" w:hAnsiTheme="minorHAnsi" w:cs="Courier New"/>
+          <w:sz w:val="20"/>
+          <w:szCs w:val="20"/>
+        </w:rPr>
+        <w:t xml:space="preserve"> for version control</w:t>
       </w:r>
     </w:p>
     <w:p>
@@ -1322,15 +1425,15 @@
         <w:spacing w:line="240" w:lineRule="auto"/>
         <w:rPr>
           <w:rFonts w:asciiTheme="minorHAnsi" w:eastAsia="Courier New" w:hAnsiTheme="minorHAnsi" w:cs="Courier New"/>
-          <w:sz w:val="24"/>
-          <w:szCs w:val="24"/>
-        </w:rPr>
-      </w:pPr>
-      <w:r>
-        <w:rPr>
-          <w:rFonts w:asciiTheme="minorHAnsi" w:eastAsia="Courier New" w:hAnsiTheme="minorHAnsi" w:cs="Courier New"/>
-          <w:sz w:val="24"/>
-          <w:szCs w:val="24"/>
+          <w:sz w:val="20"/>
+          <w:szCs w:val="20"/>
+        </w:rPr>
+      </w:pPr>
+      <w:r>
+        <w:rPr>
+          <w:rFonts w:asciiTheme="minorHAnsi" w:eastAsia="Courier New" w:hAnsiTheme="minorHAnsi" w:cs="Courier New"/>
+          <w:sz w:val="20"/>
+          <w:szCs w:val="20"/>
         </w:rPr>
         <w:t>Using SQL to interact with databases</w:t>
       </w:r>
@@ -1345,15 +1448,15 @@
         <w:spacing w:line="240" w:lineRule="auto"/>
         <w:rPr>
           <w:rFonts w:asciiTheme="minorHAnsi" w:eastAsia="Courier New" w:hAnsiTheme="minorHAnsi" w:cs="Courier New"/>
-          <w:sz w:val="24"/>
-          <w:szCs w:val="24"/>
-        </w:rPr>
-      </w:pPr>
-      <w:r>
-        <w:rPr>
-          <w:rFonts w:asciiTheme="minorHAnsi" w:eastAsia="Courier New" w:hAnsiTheme="minorHAnsi" w:cs="Courier New"/>
-          <w:sz w:val="24"/>
-          <w:szCs w:val="24"/>
+          <w:sz w:val="20"/>
+          <w:szCs w:val="20"/>
+        </w:rPr>
+      </w:pPr>
+      <w:r>
+        <w:rPr>
+          <w:rFonts w:asciiTheme="minorHAnsi" w:eastAsia="Courier New" w:hAnsiTheme="minorHAnsi" w:cs="Courier New"/>
+          <w:sz w:val="20"/>
+          <w:szCs w:val="20"/>
         </w:rPr>
         <w:t>Helping students reach their learning goals</w:t>
       </w:r>
@@ -1368,6 +1471,68 @@
         <w:spacing w:line="240" w:lineRule="auto"/>
         <w:rPr>
           <w:rFonts w:asciiTheme="minorHAnsi" w:eastAsia="Courier New" w:hAnsiTheme="minorHAnsi" w:cs="Courier New"/>
+          <w:sz w:val="20"/>
+          <w:szCs w:val="20"/>
+        </w:rPr>
+      </w:pPr>
+      <w:r>
+        <w:rPr>
+          <w:rFonts w:asciiTheme="minorHAnsi" w:eastAsia="Courier New" w:hAnsiTheme="minorHAnsi" w:cs="Courier New"/>
+          <w:sz w:val="20"/>
+          <w:szCs w:val="20"/>
+        </w:rPr>
+        <w:t xml:space="preserve">Using </w:t>
+      </w:r>
+      <w:r>
+        <w:rPr>
+          <w:rFonts w:asciiTheme="minorHAnsi" w:eastAsia="Courier New" w:hAnsiTheme="minorHAnsi" w:cs="Courier New"/>
+          <w:sz w:val="20"/>
+          <w:szCs w:val="20"/>
+        </w:rPr>
+        <w:t>Microsoft Word</w:t>
+      </w:r>
+      <w:r>
+        <w:rPr>
+          <w:rFonts w:asciiTheme="minorHAnsi" w:eastAsia="Courier New" w:hAnsiTheme="minorHAnsi" w:cs="Courier New"/>
+          <w:sz w:val="20"/>
+          <w:szCs w:val="20"/>
+        </w:rPr>
+        <w:t>,</w:t>
+      </w:r>
+      <w:r>
+        <w:rPr>
+          <w:rFonts w:asciiTheme="minorHAnsi" w:eastAsia="Courier New" w:hAnsiTheme="minorHAnsi" w:cs="Courier New"/>
+          <w:sz w:val="20"/>
+          <w:szCs w:val="20"/>
+        </w:rPr>
+        <w:t xml:space="preserve"> Excel,</w:t>
+      </w:r>
+      <w:r>
+        <w:rPr>
+          <w:rFonts w:asciiTheme="minorHAnsi" w:eastAsia="Courier New" w:hAnsiTheme="minorHAnsi" w:cs="Courier New"/>
+          <w:sz w:val="20"/>
+          <w:szCs w:val="20"/>
+        </w:rPr>
+        <w:t xml:space="preserve"> Teams, and Outlook</w:t>
+      </w:r>
+    </w:p>
+    <w:p>
+      <w:pPr>
+        <w:spacing w:line="240" w:lineRule="auto"/>
+        <w:ind w:left="4320"/>
+        <w:rPr>
+          <w:rFonts w:asciiTheme="minorHAnsi" w:eastAsia="Courier New" w:hAnsiTheme="minorHAnsi" w:cs="Courier New"/>
+          <w:sz w:val="20"/>
+          <w:szCs w:val="20"/>
+        </w:rPr>
+      </w:pPr>
+    </w:p>
+    <w:p>
+      <w:pPr>
+        <w:spacing w:line="240" w:lineRule="auto"/>
+        <w:ind w:left="4320"/>
+        <w:rPr>
+          <w:rFonts w:asciiTheme="minorHAnsi" w:eastAsia="Courier New" w:hAnsiTheme="minorHAnsi" w:cs="Courier New"/>
           <w:sz w:val="24"/>
           <w:szCs w:val="24"/>
         </w:rPr>
@@ -1378,39 +1543,329 @@
           <w:sz w:val="24"/>
           <w:szCs w:val="24"/>
         </w:rPr>
-        <w:t xml:space="preserve">Using </w:t>
-      </w:r>
-      <w:r>
-        <w:rPr>
-          <w:rFonts w:asciiTheme="minorHAnsi" w:eastAsia="Courier New" w:hAnsiTheme="minorHAnsi" w:cs="Courier New"/>
-          <w:sz w:val="24"/>
-          <w:szCs w:val="24"/>
-        </w:rPr>
-        <w:t>Microsoft Word</w:t>
-      </w:r>
-      <w:r>
-        <w:rPr>
-          <w:rFonts w:asciiTheme="minorHAnsi" w:eastAsia="Courier New" w:hAnsiTheme="minorHAnsi" w:cs="Courier New"/>
-          <w:sz w:val="24"/>
-          <w:szCs w:val="24"/>
-        </w:rPr>
-        <w:t>,</w:t>
-      </w:r>
-      <w:r>
-        <w:rPr>
-          <w:rFonts w:asciiTheme="minorHAnsi" w:eastAsia="Courier New" w:hAnsiTheme="minorHAnsi" w:cs="Courier New"/>
-          <w:sz w:val="24"/>
-          <w:szCs w:val="24"/>
-        </w:rPr>
-        <w:t xml:space="preserve"> Excel,</w:t>
-      </w:r>
-      <w:r>
-        <w:rPr>
-          <w:rFonts w:asciiTheme="minorHAnsi" w:eastAsia="Courier New" w:hAnsiTheme="minorHAnsi" w:cs="Courier New"/>
-          <w:sz w:val="24"/>
-          <w:szCs w:val="24"/>
-        </w:rPr>
-        <w:t xml:space="preserve"> Teams, and Outlook</w:t>
+        <w:t>Projects</w:t>
+      </w:r>
+    </w:p>
+    <w:p>
+      <w:pPr>
+        <w:spacing w:line="240" w:lineRule="auto"/>
+        <w:rPr>
+          <w:rFonts w:asciiTheme="minorHAnsi" w:eastAsia="Courier New" w:hAnsiTheme="minorHAnsi" w:cs="Courier New"/>
+          <w:sz w:val="20"/>
+          <w:szCs w:val="20"/>
+        </w:rPr>
+      </w:pPr>
+      <w:r>
+        <w:rPr>
+          <w:rFonts w:asciiTheme="minorHAnsi" w:eastAsia="Courier New" w:hAnsiTheme="minorHAnsi" w:cs="Courier New"/>
+          <w:sz w:val="20"/>
+          <w:szCs w:val="20"/>
+        </w:rPr>
+        <w:t>156H YRLess Sales Project</w:t>
+      </w:r>
+      <w:r>
+        <w:rPr>
+          <w:rFonts w:asciiTheme="minorHAnsi" w:eastAsia="Courier New" w:hAnsiTheme="minorHAnsi" w:cs="Courier New"/>
+          <w:sz w:val="20"/>
+          <w:szCs w:val="20"/>
+        </w:rPr>
+        <w:tab/>
+      </w:r>
+      <w:r>
+        <w:rPr>
+          <w:rFonts w:asciiTheme="minorHAnsi" w:eastAsia="Courier New" w:hAnsiTheme="minorHAnsi" w:cs="Courier New"/>
+          <w:sz w:val="20"/>
+          <w:szCs w:val="20"/>
+        </w:rPr>
+        <w:tab/>
+      </w:r>
+      <w:r>
+        <w:rPr>
+          <w:rFonts w:asciiTheme="minorHAnsi" w:eastAsia="Courier New" w:hAnsiTheme="minorHAnsi" w:cs="Courier New"/>
+          <w:sz w:val="20"/>
+          <w:szCs w:val="20"/>
+        </w:rPr>
+        <w:tab/>
+      </w:r>
+      <w:r>
+        <w:rPr>
+          <w:rFonts w:asciiTheme="minorHAnsi" w:eastAsia="Courier New" w:hAnsiTheme="minorHAnsi" w:cs="Courier New"/>
+          <w:sz w:val="20"/>
+          <w:szCs w:val="20"/>
+        </w:rPr>
+        <w:tab/>
+      </w:r>
+      <w:r>
+        <w:rPr>
+          <w:rFonts w:asciiTheme="minorHAnsi" w:eastAsia="Courier New" w:hAnsiTheme="minorHAnsi" w:cs="Courier New"/>
+          <w:sz w:val="20"/>
+          <w:szCs w:val="20"/>
+        </w:rPr>
+        <w:tab/>
+      </w:r>
+      <w:r>
+        <w:rPr>
+          <w:rFonts w:asciiTheme="minorHAnsi" w:eastAsia="Courier New" w:hAnsiTheme="minorHAnsi" w:cs="Courier New"/>
+          <w:sz w:val="20"/>
+          <w:szCs w:val="20"/>
+        </w:rPr>
+        <w:tab/>
+        <w:t xml:space="preserve">   </w:t>
+      </w:r>
+    </w:p>
+    <w:p>
+      <w:pPr>
+        <w:spacing w:line="240" w:lineRule="auto"/>
+        <w:rPr>
+          <w:rFonts w:asciiTheme="minorHAnsi" w:eastAsia="Courier New" w:hAnsiTheme="minorHAnsi" w:cs="Courier New"/>
+          <w:sz w:val="20"/>
+          <w:szCs w:val="20"/>
+        </w:rPr>
+      </w:pPr>
+      <w:r>
+        <w:rPr>
+          <w:rFonts w:asciiTheme="minorHAnsi" w:eastAsia="Courier New" w:hAnsiTheme="minorHAnsi" w:cs="Courier New"/>
+          <w:sz w:val="20"/>
+          <w:szCs w:val="20"/>
+        </w:rPr>
+        <w:t>Co-contributor</w:t>
+      </w:r>
+      <w:r>
+        <w:rPr>
+          <w:rFonts w:asciiTheme="minorHAnsi" w:eastAsia="Courier New" w:hAnsiTheme="minorHAnsi" w:cs="Courier New"/>
+          <w:sz w:val="20"/>
+          <w:szCs w:val="20"/>
+        </w:rPr>
+        <w:tab/>
+      </w:r>
+      <w:r>
+        <w:rPr>
+          <w:rFonts w:asciiTheme="minorHAnsi" w:eastAsia="Courier New" w:hAnsiTheme="minorHAnsi" w:cs="Courier New"/>
+          <w:sz w:val="20"/>
+          <w:szCs w:val="20"/>
+        </w:rPr>
+        <w:tab/>
+      </w:r>
+      <w:r>
+        <w:rPr>
+          <w:rFonts w:asciiTheme="minorHAnsi" w:eastAsia="Courier New" w:hAnsiTheme="minorHAnsi" w:cs="Courier New"/>
+          <w:sz w:val="20"/>
+          <w:szCs w:val="20"/>
+        </w:rPr>
+        <w:tab/>
+      </w:r>
+      <w:r>
+        <w:rPr>
+          <w:rFonts w:asciiTheme="minorHAnsi" w:eastAsia="Courier New" w:hAnsiTheme="minorHAnsi" w:cs="Courier New"/>
+          <w:sz w:val="20"/>
+          <w:szCs w:val="20"/>
+        </w:rPr>
+        <w:tab/>
+      </w:r>
+      <w:r>
+        <w:rPr>
+          <w:rFonts w:asciiTheme="minorHAnsi" w:eastAsia="Courier New" w:hAnsiTheme="minorHAnsi" w:cs="Courier New"/>
+          <w:sz w:val="20"/>
+          <w:szCs w:val="20"/>
+        </w:rPr>
+        <w:tab/>
+      </w:r>
+      <w:r>
+        <w:rPr>
+          <w:rFonts w:asciiTheme="minorHAnsi" w:eastAsia="Courier New" w:hAnsiTheme="minorHAnsi" w:cs="Courier New"/>
+          <w:sz w:val="20"/>
+          <w:szCs w:val="20"/>
+        </w:rPr>
+        <w:tab/>
+      </w:r>
+      <w:r>
+        <w:rPr>
+          <w:rFonts w:asciiTheme="minorHAnsi" w:eastAsia="Courier New" w:hAnsiTheme="minorHAnsi" w:cs="Courier New"/>
+          <w:sz w:val="20"/>
+          <w:szCs w:val="20"/>
+        </w:rPr>
+        <w:tab/>
+      </w:r>
+      <w:r>
+        <w:rPr>
+          <w:rFonts w:asciiTheme="minorHAnsi" w:eastAsia="Courier New" w:hAnsiTheme="minorHAnsi" w:cs="Courier New"/>
+          <w:sz w:val="20"/>
+          <w:szCs w:val="20"/>
+        </w:rPr>
+        <w:tab/>
+      </w:r>
+      <w:r>
+        <w:rPr>
+          <w:rFonts w:asciiTheme="minorHAnsi" w:eastAsia="Courier New" w:hAnsiTheme="minorHAnsi" w:cs="Courier New"/>
+          <w:sz w:val="20"/>
+          <w:szCs w:val="20"/>
+        </w:rPr>
+        <w:t xml:space="preserve">             </w:t>
+      </w:r>
+      <w:r>
+        <w:rPr>
+          <w:rFonts w:asciiTheme="minorHAnsi" w:eastAsia="Courier New" w:hAnsiTheme="minorHAnsi" w:cs="Courier New"/>
+          <w:sz w:val="20"/>
+          <w:szCs w:val="20"/>
+        </w:rPr>
+        <w:t>January 2024</w:t>
+      </w:r>
+      <w:r>
+        <w:rPr>
+          <w:rFonts w:asciiTheme="minorHAnsi" w:eastAsia="Courier New" w:hAnsiTheme="minorHAnsi" w:cs="Courier New"/>
+          <w:sz w:val="20"/>
+          <w:szCs w:val="20"/>
+        </w:rPr>
+        <w:t xml:space="preserve"> </w:t>
+      </w:r>
+      <w:r>
+        <w:rPr>
+          <w:rFonts w:asciiTheme="minorHAnsi" w:eastAsia="Courier New" w:hAnsiTheme="minorHAnsi" w:cs="Courier New"/>
+          <w:sz w:val="20"/>
+          <w:szCs w:val="20"/>
+        </w:rPr>
+        <w:t>–</w:t>
+      </w:r>
+      <w:r>
+        <w:rPr>
+          <w:rFonts w:asciiTheme="minorHAnsi" w:eastAsia="Courier New" w:hAnsiTheme="minorHAnsi" w:cs="Courier New"/>
+          <w:sz w:val="20"/>
+          <w:szCs w:val="20"/>
+        </w:rPr>
+        <w:t xml:space="preserve"> </w:t>
+      </w:r>
+      <w:r>
+        <w:rPr>
+          <w:rFonts w:asciiTheme="minorHAnsi" w:eastAsia="Courier New" w:hAnsiTheme="minorHAnsi" w:cs="Courier New"/>
+          <w:sz w:val="20"/>
+          <w:szCs w:val="20"/>
+        </w:rPr>
+        <w:t>May 2024</w:t>
+      </w:r>
+    </w:p>
+    <w:p>
+      <w:pPr>
+        <w:pStyle w:val="ListParagraph"/>
+        <w:numPr>
+          <w:ilvl w:val="0"/>
+          <w:numId w:val="15"/>
+        </w:numPr>
+        <w:spacing w:line="240" w:lineRule="auto"/>
+        <w:rPr>
+          <w:rFonts w:asciiTheme="minorHAnsi" w:eastAsia="Courier New" w:hAnsiTheme="minorHAnsi" w:cs="Courier New"/>
+          <w:sz w:val="20"/>
+          <w:szCs w:val="20"/>
+        </w:rPr>
+      </w:pPr>
+      <w:r>
+        <w:rPr>
+          <w:rFonts w:asciiTheme="minorHAnsi" w:eastAsia="Courier New" w:hAnsiTheme="minorHAnsi" w:cs="Courier New"/>
+          <w:sz w:val="20"/>
+          <w:szCs w:val="20"/>
+        </w:rPr>
+        <w:t>Created a design document and updated it with my partner to keep track of design choices and decisions</w:t>
+      </w:r>
+    </w:p>
+    <w:p>
+      <w:pPr>
+        <w:pStyle w:val="ListParagraph"/>
+        <w:numPr>
+          <w:ilvl w:val="0"/>
+          <w:numId w:val="15"/>
+        </w:numPr>
+        <w:spacing w:line="240" w:lineRule="auto"/>
+        <w:rPr>
+          <w:rFonts w:asciiTheme="minorHAnsi" w:eastAsia="Courier New" w:hAnsiTheme="minorHAnsi" w:cs="Courier New"/>
+          <w:sz w:val="20"/>
+          <w:szCs w:val="20"/>
+        </w:rPr>
+      </w:pPr>
+      <w:r>
+        <w:rPr>
+          <w:rFonts w:asciiTheme="minorHAnsi" w:eastAsia="Courier New" w:hAnsiTheme="minorHAnsi" w:cs="Courier New"/>
+          <w:sz w:val="20"/>
+          <w:szCs w:val="20"/>
+        </w:rPr>
+        <w:t xml:space="preserve">Used </w:t>
+      </w:r>
+      <w:r>
+        <w:rPr>
+          <w:rFonts w:asciiTheme="minorHAnsi" w:eastAsia="Courier New" w:hAnsiTheme="minorHAnsi" w:cs="Courier New"/>
+          <w:sz w:val="20"/>
+          <w:szCs w:val="20"/>
+        </w:rPr>
+        <w:t>My</w:t>
+      </w:r>
+      <w:r>
+        <w:rPr>
+          <w:rFonts w:asciiTheme="minorHAnsi" w:eastAsia="Courier New" w:hAnsiTheme="minorHAnsi" w:cs="Courier New"/>
+          <w:sz w:val="20"/>
+          <w:szCs w:val="20"/>
+        </w:rPr>
+        <w:t>SQL to create a database to hold created test data and interact with it, as well as accept data input from a test server provided by our instructor</w:t>
+      </w:r>
+    </w:p>
+    <w:p>
+      <w:pPr>
+        <w:pStyle w:val="ListParagraph"/>
+        <w:numPr>
+          <w:ilvl w:val="0"/>
+          <w:numId w:val="15"/>
+        </w:numPr>
+        <w:spacing w:line="240" w:lineRule="auto"/>
+        <w:rPr>
+          <w:rFonts w:asciiTheme="minorHAnsi" w:eastAsia="Courier New" w:hAnsiTheme="minorHAnsi" w:cs="Courier New"/>
+          <w:sz w:val="20"/>
+          <w:szCs w:val="20"/>
+        </w:rPr>
+      </w:pPr>
+      <w:r>
+        <w:rPr>
+          <w:rFonts w:asciiTheme="minorHAnsi" w:eastAsia="Courier New" w:hAnsiTheme="minorHAnsi" w:cs="Courier New"/>
+          <w:sz w:val="20"/>
+          <w:szCs w:val="20"/>
+        </w:rPr>
+        <w:t xml:space="preserve">Used Java </w:t>
+      </w:r>
+      <w:r>
+        <w:rPr>
+          <w:rFonts w:asciiTheme="minorHAnsi" w:eastAsia="Courier New" w:hAnsiTheme="minorHAnsi" w:cs="Courier New"/>
+          <w:sz w:val="20"/>
+          <w:szCs w:val="20"/>
+        </w:rPr>
+        <w:t xml:space="preserve">through Eclipse </w:t>
+      </w:r>
+      <w:r>
+        <w:rPr>
+          <w:rFonts w:asciiTheme="minorHAnsi" w:eastAsia="Courier New" w:hAnsiTheme="minorHAnsi" w:cs="Courier New"/>
+          <w:sz w:val="20"/>
+          <w:szCs w:val="20"/>
+        </w:rPr>
+        <w:t xml:space="preserve">to </w:t>
+      </w:r>
+      <w:r>
+        <w:rPr>
+          <w:rFonts w:asciiTheme="minorHAnsi" w:eastAsia="Courier New" w:hAnsiTheme="minorHAnsi" w:cs="Courier New"/>
+          <w:sz w:val="20"/>
+          <w:szCs w:val="20"/>
+        </w:rPr>
+        <w:t xml:space="preserve">represent a business model for a fictional company that could handle data input and store it in the database created by </w:t>
+      </w:r>
+      <w:r>
+        <w:rPr>
+          <w:rFonts w:asciiTheme="minorHAnsi" w:eastAsia="Courier New" w:hAnsiTheme="minorHAnsi" w:cs="Courier New"/>
+          <w:sz w:val="20"/>
+          <w:szCs w:val="20"/>
+        </w:rPr>
+        <w:t>My</w:t>
+      </w:r>
+      <w:r>
+        <w:rPr>
+          <w:rFonts w:asciiTheme="minorHAnsi" w:eastAsia="Courier New" w:hAnsiTheme="minorHAnsi" w:cs="Courier New"/>
+          <w:sz w:val="20"/>
+          <w:szCs w:val="20"/>
+        </w:rPr>
+        <w:t>SQL</w:t>
       </w:r>
     </w:p>
     <w:sectPr>
@@ -2443,6 +2898,119 @@
     </w:lvl>
   </w:abstractNum>
   <w:abstractNum w:abstractNumId="9" w15:restartNumberingAfterBreak="0">
+    <w:nsid w:val="48053BB1"/>
+    <w:multiLevelType w:val="hybridMultilevel"/>
+    <w:tmpl w:val="77F42F7C"/>
+    <w:lvl w:ilvl="0" w:tplc="04090001">
+      <w:start w:val="1"/>
+      <w:numFmt w:val="bullet"/>
+      <w:lvlText w:val=""/>
+      <w:lvlJc w:val="left"/>
+      <w:pPr>
+        <w:ind w:left="720" w:hanging="360"/>
+      </w:pPr>
+      <w:rPr>
+        <w:rFonts w:ascii="Symbol" w:hAnsi="Symbol" w:hint="default"/>
+      </w:rPr>
+    </w:lvl>
+    <w:lvl w:ilvl="1" w:tplc="04090003" w:tentative="1">
+      <w:start w:val="1"/>
+      <w:numFmt w:val="bullet"/>
+      <w:lvlText w:val="o"/>
+      <w:lvlJc w:val="left"/>
+      <w:pPr>
+        <w:ind w:left="1440" w:hanging="360"/>
+      </w:pPr>
+      <w:rPr>
+        <w:rFonts w:ascii="Courier New" w:hAnsi="Courier New" w:cs="Courier New" w:hint="default"/>
+      </w:rPr>
+    </w:lvl>
+    <w:lvl w:ilvl="2" w:tplc="04090005" w:tentative="1">
+      <w:start w:val="1"/>
+      <w:numFmt w:val="bullet"/>
+      <w:lvlText w:val=""/>
+      <w:lvlJc w:val="left"/>
+      <w:pPr>
+        <w:ind w:left="2160" w:hanging="360"/>
+      </w:pPr>
+      <w:rPr>
+        <w:rFonts w:ascii="Wingdings" w:hAnsi="Wingdings" w:hint="default"/>
+      </w:rPr>
+    </w:lvl>
+    <w:lvl w:ilvl="3" w:tplc="04090001" w:tentative="1">
+      <w:start w:val="1"/>
+      <w:numFmt w:val="bullet"/>
+      <w:lvlText w:val=""/>
+      <w:lvlJc w:val="left"/>
+      <w:pPr>
+        <w:ind w:left="2880" w:hanging="360"/>
+      </w:pPr>
+      <w:rPr>
+        <w:rFonts w:ascii="Symbol" w:hAnsi="Symbol" w:hint="default"/>
+      </w:rPr>
+    </w:lvl>
+    <w:lvl w:ilvl="4" w:tplc="04090003" w:tentative="1">
+      <w:start w:val="1"/>
+      <w:numFmt w:val="bullet"/>
+      <w:lvlText w:val="o"/>
+      <w:lvlJc w:val="left"/>
+      <w:pPr>
+        <w:ind w:left="3600" w:hanging="360"/>
+      </w:pPr>
+      <w:rPr>
+        <w:rFonts w:ascii="Courier New" w:hAnsi="Courier New" w:cs="Courier New" w:hint="default"/>
+      </w:rPr>
+    </w:lvl>
+    <w:lvl w:ilvl="5" w:tplc="04090005" w:tentative="1">
+      <w:start w:val="1"/>
+      <w:numFmt w:val="bullet"/>
+      <w:lvlText w:val=""/>
+      <w:lvlJc w:val="left"/>
+      <w:pPr>
+        <w:ind w:left="4320" w:hanging="360"/>
+      </w:pPr>
+      <w:rPr>
+        <w:rFonts w:ascii="Wingdings" w:hAnsi="Wingdings" w:hint="default"/>
+      </w:rPr>
+    </w:lvl>
+    <w:lvl w:ilvl="6" w:tplc="04090001" w:tentative="1">
+      <w:start w:val="1"/>
+      <w:numFmt w:val="bullet"/>
+      <w:lvlText w:val=""/>
+      <w:lvlJc w:val="left"/>
+      <w:pPr>
+        <w:ind w:left="5040" w:hanging="360"/>
+      </w:pPr>
+      <w:rPr>
+        <w:rFonts w:ascii="Symbol" w:hAnsi="Symbol" w:hint="default"/>
+      </w:rPr>
+    </w:lvl>
+    <w:lvl w:ilvl="7" w:tplc="04090003" w:tentative="1">
+      <w:start w:val="1"/>
+      <w:numFmt w:val="bullet"/>
+      <w:lvlText w:val="o"/>
+      <w:lvlJc w:val="left"/>
+      <w:pPr>
+        <w:ind w:left="5760" w:hanging="360"/>
+      </w:pPr>
+      <w:rPr>
+        <w:rFonts w:ascii="Courier New" w:hAnsi="Courier New" w:cs="Courier New" w:hint="default"/>
+      </w:rPr>
+    </w:lvl>
+    <w:lvl w:ilvl="8" w:tplc="04090005" w:tentative="1">
+      <w:start w:val="1"/>
+      <w:numFmt w:val="bullet"/>
+      <w:lvlText w:val=""/>
+      <w:lvlJc w:val="left"/>
+      <w:pPr>
+        <w:ind w:left="6480" w:hanging="360"/>
+      </w:pPr>
+      <w:rPr>
+        <w:rFonts w:ascii="Wingdings" w:hAnsi="Wingdings" w:hint="default"/>
+      </w:rPr>
+    </w:lvl>
+  </w:abstractNum>
+  <w:abstractNum w:abstractNumId="10" w15:restartNumberingAfterBreak="0">
     <w:nsid w:val="567B7468"/>
     <w:multiLevelType w:val="multilevel"/>
     <w:tmpl w:val="2070C1F6"/>
@@ -2555,7 +3123,7 @@
       </w:rPr>
     </w:lvl>
   </w:abstractNum>
-  <w:abstractNum w:abstractNumId="10" w15:restartNumberingAfterBreak="0">
+  <w:abstractNum w:abstractNumId="11" w15:restartNumberingAfterBreak="0">
     <w:nsid w:val="5CBF5ED2"/>
     <w:multiLevelType w:val="multilevel"/>
     <w:tmpl w:val="AF166A70"/>
@@ -2668,7 +3236,7 @@
       </w:rPr>
     </w:lvl>
   </w:abstractNum>
-  <w:abstractNum w:abstractNumId="11" w15:restartNumberingAfterBreak="0">
+  <w:abstractNum w:abstractNumId="12" w15:restartNumberingAfterBreak="0">
     <w:nsid w:val="61BE747B"/>
     <w:multiLevelType w:val="hybridMultilevel"/>
     <w:tmpl w:val="C57C9A02"/>
@@ -2781,7 +3349,7 @@
       </w:rPr>
     </w:lvl>
   </w:abstractNum>
-  <w:abstractNum w:abstractNumId="12" w15:restartNumberingAfterBreak="0">
+  <w:abstractNum w:abstractNumId="13" w15:restartNumberingAfterBreak="0">
     <w:nsid w:val="6B66088D"/>
     <w:multiLevelType w:val="hybridMultilevel"/>
     <w:tmpl w:val="88FCA822"/>
@@ -2894,7 +3462,7 @@
       </w:rPr>
     </w:lvl>
   </w:abstractNum>
-  <w:abstractNum w:abstractNumId="13" w15:restartNumberingAfterBreak="0">
+  <w:abstractNum w:abstractNumId="14" w15:restartNumberingAfterBreak="0">
     <w:nsid w:val="6BBE228A"/>
     <w:multiLevelType w:val="multilevel"/>
     <w:tmpl w:val="5FF6BA64"/>
@@ -3011,16 +3579,16 @@
     <w:abstractNumId w:val="5"/>
   </w:num>
   <w:num w:numId="2" w16cid:durableId="965893879">
-    <w:abstractNumId w:val="9"/>
+    <w:abstractNumId w:val="10"/>
   </w:num>
   <w:num w:numId="3" w16cid:durableId="1630932507">
-    <w:abstractNumId w:val="13"/>
+    <w:abstractNumId w:val="14"/>
   </w:num>
   <w:num w:numId="4" w16cid:durableId="1177379254">
     <w:abstractNumId w:val="8"/>
   </w:num>
   <w:num w:numId="5" w16cid:durableId="1588421567">
-    <w:abstractNumId w:val="10"/>
+    <w:abstractNumId w:val="11"/>
   </w:num>
   <w:num w:numId="6" w16cid:durableId="1713337249">
     <w:abstractNumId w:val="7"/>
@@ -3035,10 +3603,10 @@
     <w:abstractNumId w:val="1"/>
   </w:num>
   <w:num w:numId="10" w16cid:durableId="1386486701">
-    <w:abstractNumId w:val="12"/>
+    <w:abstractNumId w:val="13"/>
   </w:num>
   <w:num w:numId="11" w16cid:durableId="126316740">
-    <w:abstractNumId w:val="11"/>
+    <w:abstractNumId w:val="12"/>
   </w:num>
   <w:num w:numId="12" w16cid:durableId="1741520761">
     <w:abstractNumId w:val="4"/>
@@ -3048,6 +3616,9 @@
   </w:num>
   <w:num w:numId="14" w16cid:durableId="977221216">
     <w:abstractNumId w:val="6"/>
+  </w:num>
+  <w:num w:numId="15" w16cid:durableId="1237282037">
+    <w:abstractNumId w:val="9"/>
   </w:num>
 </w:numbering>
 </file>

</xml_diff>